<commit_message>
One more read through
</commit_message>
<xml_diff>
--- a/5 Manuscript/R1/MC-ORIG-24-064.R1.docx
+++ b/5 Manuscript/R1/MC-ORIG-24-064.R1.docx
@@ -661,23 +661,7 @@
           <w:sz w:val="24"/>
           <w:szCs w:val="24"/>
         </w:rPr>
-        <w:t xml:space="preserve"> study learned </w:t>
-      </w:r>
-      <w:r>
-        <w:rPr>
-          <w:rFonts w:ascii="Times New Roman" w:hAnsi="Times New Roman" w:cs="Times New Roman"/>
-          <w:sz w:val="24"/>
-          <w:szCs w:val="24"/>
-        </w:rPr>
-        <w:t>categorized and uncategorized word lists (Experiments 1A and 1B) or DRM lists (Experiment 2)</w:t>
-      </w:r>
-      <w:r>
-        <w:rPr>
-          <w:rFonts w:ascii="Times New Roman" w:hAnsi="Times New Roman" w:cs="Times New Roman"/>
-          <w:sz w:val="24"/>
-          <w:szCs w:val="24"/>
-        </w:rPr>
-        <w:t xml:space="preserve"> while providing </w:t>
+        <w:t xml:space="preserve"> study learned categorized and uncategorized word lists (Experiments 1A and 1B) or DRM lists (Experiment 2) while providing </w:t>
       </w:r>
       <w:r>
         <w:rPr>
@@ -1275,16 +1259,6 @@
           <w:szCs w:val="24"/>
         </w:rPr>
       </w:pPr>
-    </w:p>
-    <w:p>
-      <w:pPr>
-        <w:spacing w:after="0" w:line="480" w:lineRule="auto"/>
-        <w:rPr>
-          <w:rFonts w:ascii="Times New Roman" w:hAnsi="Times New Roman" w:cs="Times New Roman"/>
-          <w:sz w:val="24"/>
-          <w:szCs w:val="24"/>
-        </w:rPr>
-      </w:pPr>
       <w:r>
         <w:rPr>
           <w:rFonts w:ascii="Times New Roman" w:hAnsi="Times New Roman" w:cs="Times New Roman"/>
@@ -2508,7 +2482,25 @@
           <w:sz w:val="24"/>
           <w:szCs w:val="24"/>
         </w:rPr>
-        <w:t>Janes, Rivers, &amp; Dunlosky, 2018</w:t>
+        <w:t xml:space="preserve">Janes, Rivers, &amp; </w:t>
+      </w:r>
+      <w:proofErr w:type="spellStart"/>
+      <w:r>
+        <w:rPr>
+          <w:rFonts w:ascii="Times New Roman" w:hAnsi="Times New Roman" w:cs="Times New Roman"/>
+          <w:sz w:val="24"/>
+          <w:szCs w:val="24"/>
+        </w:rPr>
+        <w:t>Dunlosky</w:t>
+      </w:r>
+      <w:proofErr w:type="spellEnd"/>
+      <w:r>
+        <w:rPr>
+          <w:rFonts w:ascii="Times New Roman" w:hAnsi="Times New Roman" w:cs="Times New Roman"/>
+          <w:sz w:val="24"/>
+          <w:szCs w:val="24"/>
+        </w:rPr>
+        <w:t>, 2018</w:t>
       </w:r>
       <w:r>
         <w:rPr>
@@ -2548,7 +2540,25 @@
           <w:sz w:val="24"/>
           <w:szCs w:val="24"/>
         </w:rPr>
-        <w:t>Soderstrom, Clark, Halamish, &amp; Bjork, 2015;</w:t>
+        <w:t xml:space="preserve">Soderstrom, Clark, </w:t>
+      </w:r>
+      <w:proofErr w:type="spellStart"/>
+      <w:r>
+        <w:rPr>
+          <w:rFonts w:ascii="Times New Roman" w:hAnsi="Times New Roman" w:cs="Times New Roman"/>
+          <w:sz w:val="24"/>
+          <w:szCs w:val="24"/>
+        </w:rPr>
+        <w:t>Halamish</w:t>
+      </w:r>
+      <w:proofErr w:type="spellEnd"/>
+      <w:r>
+        <w:rPr>
+          <w:rFonts w:ascii="Times New Roman" w:hAnsi="Times New Roman" w:cs="Times New Roman"/>
+          <w:sz w:val="24"/>
+          <w:szCs w:val="24"/>
+        </w:rPr>
+        <w:t>, &amp; Bjork, 2015;</w:t>
       </w:r>
       <w:r>
         <w:rPr>
@@ -3584,7 +3594,47 @@
           <w:sz w:val="24"/>
           <w:szCs w:val="24"/>
         </w:rPr>
-        <w:t>this context (e.g., Halamish &amp; Undorf, 2023; Maxwell &amp; Huff, 202</w:t>
+        <w:t xml:space="preserve">this context (e.g., </w:t>
+      </w:r>
+      <w:proofErr w:type="spellStart"/>
+      <w:r>
+        <w:rPr>
+          <w:rFonts w:ascii="Times New Roman" w:hAnsi="Times New Roman" w:cs="Times New Roman"/>
+          <w:color w:val="4472C4" w:themeColor="accent1"/>
+          <w:sz w:val="24"/>
+          <w:szCs w:val="24"/>
+        </w:rPr>
+        <w:t>Halamish</w:t>
+      </w:r>
+      <w:proofErr w:type="spellEnd"/>
+      <w:r>
+        <w:rPr>
+          <w:rFonts w:ascii="Times New Roman" w:hAnsi="Times New Roman" w:cs="Times New Roman"/>
+          <w:color w:val="4472C4" w:themeColor="accent1"/>
+          <w:sz w:val="24"/>
+          <w:szCs w:val="24"/>
+        </w:rPr>
+        <w:t xml:space="preserve"> &amp; </w:t>
+      </w:r>
+      <w:proofErr w:type="spellStart"/>
+      <w:r>
+        <w:rPr>
+          <w:rFonts w:ascii="Times New Roman" w:hAnsi="Times New Roman" w:cs="Times New Roman"/>
+          <w:color w:val="4472C4" w:themeColor="accent1"/>
+          <w:sz w:val="24"/>
+          <w:szCs w:val="24"/>
+        </w:rPr>
+        <w:t>Undorf</w:t>
+      </w:r>
+      <w:proofErr w:type="spellEnd"/>
+      <w:r>
+        <w:rPr>
+          <w:rFonts w:ascii="Times New Roman" w:hAnsi="Times New Roman" w:cs="Times New Roman"/>
+          <w:color w:val="4472C4" w:themeColor="accent1"/>
+          <w:sz w:val="24"/>
+          <w:szCs w:val="24"/>
+        </w:rPr>
+        <w:t>, 2023; Maxwell &amp; Huff, 202</w:t>
       </w:r>
       <w:r>
         <w:rPr>
@@ -3602,7 +3652,27 @@
           <w:sz w:val="24"/>
           <w:szCs w:val="24"/>
         </w:rPr>
-        <w:t xml:space="preserve">; Rivers, Dunlosky, Janes, Witherby, &amp; Tauber, 2023). Importantly, these studies have revealed that positive JOL reactivity </w:t>
+        <w:t xml:space="preserve">; Rivers, </w:t>
+      </w:r>
+      <w:proofErr w:type="spellStart"/>
+      <w:r>
+        <w:rPr>
+          <w:rFonts w:ascii="Times New Roman" w:hAnsi="Times New Roman" w:cs="Times New Roman"/>
+          <w:color w:val="4472C4" w:themeColor="accent1"/>
+          <w:sz w:val="24"/>
+          <w:szCs w:val="24"/>
+        </w:rPr>
+        <w:t>Dunlosky</w:t>
+      </w:r>
+      <w:proofErr w:type="spellEnd"/>
+      <w:r>
+        <w:rPr>
+          <w:rFonts w:ascii="Times New Roman" w:hAnsi="Times New Roman" w:cs="Times New Roman"/>
+          <w:color w:val="4472C4" w:themeColor="accent1"/>
+          <w:sz w:val="24"/>
+          <w:szCs w:val="24"/>
+        </w:rPr>
+        <w:t xml:space="preserve">, Janes, Witherby, &amp; Tauber, 2023). Importantly, these studies have revealed that positive JOL reactivity </w:t>
       </w:r>
       <w:r>
         <w:rPr>
@@ -3657,7 +3727,47 @@
           <w:sz w:val="24"/>
           <w:szCs w:val="24"/>
         </w:rPr>
-        <w:t xml:space="preserve"> (see Undorf, Schäfer, &amp; Halamish, 2024). </w:t>
+        <w:t xml:space="preserve"> (see </w:t>
+      </w:r>
+      <w:proofErr w:type="spellStart"/>
+      <w:r>
+        <w:rPr>
+          <w:rFonts w:ascii="Times New Roman" w:hAnsi="Times New Roman" w:cs="Times New Roman"/>
+          <w:color w:val="4472C4" w:themeColor="accent1"/>
+          <w:sz w:val="24"/>
+          <w:szCs w:val="24"/>
+        </w:rPr>
+        <w:t>Undorf</w:t>
+      </w:r>
+      <w:proofErr w:type="spellEnd"/>
+      <w:r>
+        <w:rPr>
+          <w:rFonts w:ascii="Times New Roman" w:hAnsi="Times New Roman" w:cs="Times New Roman"/>
+          <w:color w:val="4472C4" w:themeColor="accent1"/>
+          <w:sz w:val="24"/>
+          <w:szCs w:val="24"/>
+        </w:rPr>
+        <w:t xml:space="preserve">, Schäfer, &amp; </w:t>
+      </w:r>
+      <w:proofErr w:type="spellStart"/>
+      <w:r>
+        <w:rPr>
+          <w:rFonts w:ascii="Times New Roman" w:hAnsi="Times New Roman" w:cs="Times New Roman"/>
+          <w:color w:val="4472C4" w:themeColor="accent1"/>
+          <w:sz w:val="24"/>
+          <w:szCs w:val="24"/>
+        </w:rPr>
+        <w:t>Halamish</w:t>
+      </w:r>
+      <w:proofErr w:type="spellEnd"/>
+      <w:r>
+        <w:rPr>
+          <w:rFonts w:ascii="Times New Roman" w:hAnsi="Times New Roman" w:cs="Times New Roman"/>
+          <w:color w:val="4472C4" w:themeColor="accent1"/>
+          <w:sz w:val="24"/>
+          <w:szCs w:val="24"/>
+        </w:rPr>
+        <w:t xml:space="preserve">, 2024). </w:t>
       </w:r>
       <w:r>
         <w:rPr>
@@ -3913,14 +4023,25 @@
         </w:rPr>
         <w:t xml:space="preserve"> </w:t>
       </w:r>
-      <w:r>
-        <w:rPr>
-          <w:rFonts w:ascii="Times New Roman" w:hAnsi="Times New Roman" w:cs="Times New Roman"/>
-          <w:color w:val="4472C4" w:themeColor="accent1"/>
-          <w:sz w:val="24"/>
-          <w:szCs w:val="24"/>
-        </w:rPr>
-        <w:t>Senkova &amp; Otani, 2021; Zhao et al., 2023)</w:t>
+      <w:proofErr w:type="spellStart"/>
+      <w:r>
+        <w:rPr>
+          <w:rFonts w:ascii="Times New Roman" w:hAnsi="Times New Roman" w:cs="Times New Roman"/>
+          <w:color w:val="4472C4" w:themeColor="accent1"/>
+          <w:sz w:val="24"/>
+          <w:szCs w:val="24"/>
+        </w:rPr>
+        <w:t>Senkova</w:t>
+      </w:r>
+      <w:proofErr w:type="spellEnd"/>
+      <w:r>
+        <w:rPr>
+          <w:rFonts w:ascii="Times New Roman" w:hAnsi="Times New Roman" w:cs="Times New Roman"/>
+          <w:color w:val="4472C4" w:themeColor="accent1"/>
+          <w:sz w:val="24"/>
+          <w:szCs w:val="24"/>
+        </w:rPr>
+        <w:t xml:space="preserve"> &amp; Otani, 2021; Zhao et al., 2023)</w:t>
       </w:r>
       <w:r>
         <w:rPr>
@@ -5104,13 +5225,23 @@
         </w:rPr>
         <w:t xml:space="preserve">For example, </w:t>
       </w:r>
-      <w:r>
-        <w:rPr>
-          <w:rFonts w:ascii="Times New Roman" w:hAnsi="Times New Roman" w:cs="Times New Roman"/>
-          <w:sz w:val="24"/>
-          <w:szCs w:val="24"/>
-        </w:rPr>
-        <w:t>Senkova and Otani (2021)</w:t>
+      <w:proofErr w:type="spellStart"/>
+      <w:r>
+        <w:rPr>
+          <w:rFonts w:ascii="Times New Roman" w:hAnsi="Times New Roman" w:cs="Times New Roman"/>
+          <w:sz w:val="24"/>
+          <w:szCs w:val="24"/>
+        </w:rPr>
+        <w:t>Senkova</w:t>
+      </w:r>
+      <w:proofErr w:type="spellEnd"/>
+      <w:r>
+        <w:rPr>
+          <w:rFonts w:ascii="Times New Roman" w:hAnsi="Times New Roman" w:cs="Times New Roman"/>
+          <w:sz w:val="24"/>
+          <w:szCs w:val="24"/>
+        </w:rPr>
+        <w:t xml:space="preserve"> and Otani (2021)</w:t>
       </w:r>
       <w:r>
         <w:rPr>
@@ -5577,13 +5708,41 @@
         </w:rPr>
         <w:t xml:space="preserve">which is thought to reflect heightened relational encoding (see </w:t>
       </w:r>
-      <w:r>
-        <w:rPr>
-          <w:rFonts w:ascii="Times New Roman" w:hAnsi="Times New Roman" w:cs="Times New Roman"/>
-          <w:sz w:val="24"/>
-          <w:szCs w:val="24"/>
-        </w:rPr>
-        <w:t>Halamish &amp; Undorf, 2023</w:t>
+      <w:proofErr w:type="spellStart"/>
+      <w:r>
+        <w:rPr>
+          <w:rFonts w:ascii="Times New Roman" w:hAnsi="Times New Roman" w:cs="Times New Roman"/>
+          <w:sz w:val="24"/>
+          <w:szCs w:val="24"/>
+        </w:rPr>
+        <w:t>Halamish</w:t>
+      </w:r>
+      <w:proofErr w:type="spellEnd"/>
+      <w:r>
+        <w:rPr>
+          <w:rFonts w:ascii="Times New Roman" w:hAnsi="Times New Roman" w:cs="Times New Roman"/>
+          <w:sz w:val="24"/>
+          <w:szCs w:val="24"/>
+        </w:rPr>
+        <w:t xml:space="preserve"> &amp; </w:t>
+      </w:r>
+      <w:proofErr w:type="spellStart"/>
+      <w:r>
+        <w:rPr>
+          <w:rFonts w:ascii="Times New Roman" w:hAnsi="Times New Roman" w:cs="Times New Roman"/>
+          <w:sz w:val="24"/>
+          <w:szCs w:val="24"/>
+        </w:rPr>
+        <w:t>Undorf</w:t>
+      </w:r>
+      <w:proofErr w:type="spellEnd"/>
+      <w:r>
+        <w:rPr>
+          <w:rFonts w:ascii="Times New Roman" w:hAnsi="Times New Roman" w:cs="Times New Roman"/>
+          <w:sz w:val="24"/>
+          <w:szCs w:val="24"/>
+        </w:rPr>
+        <w:t>, 2023</w:t>
       </w:r>
       <w:r>
         <w:rPr>
@@ -6207,7 +6366,27 @@
           <w:sz w:val="24"/>
           <w:szCs w:val="24"/>
         </w:rPr>
-        <w:t>see Soderstom et al., 2015, for a similar argument regarding related cue-target pairs and cued-recall testing</w:t>
+        <w:t xml:space="preserve">see </w:t>
+      </w:r>
+      <w:proofErr w:type="spellStart"/>
+      <w:r>
+        <w:rPr>
+          <w:rFonts w:ascii="Times New Roman" w:hAnsi="Times New Roman" w:cs="Times New Roman"/>
+          <w:color w:val="4472C4" w:themeColor="accent1"/>
+          <w:sz w:val="24"/>
+          <w:szCs w:val="24"/>
+        </w:rPr>
+        <w:t>Soderstom</w:t>
+      </w:r>
+      <w:proofErr w:type="spellEnd"/>
+      <w:r>
+        <w:rPr>
+          <w:rFonts w:ascii="Times New Roman" w:hAnsi="Times New Roman" w:cs="Times New Roman"/>
+          <w:color w:val="4472C4" w:themeColor="accent1"/>
+          <w:sz w:val="24"/>
+          <w:szCs w:val="24"/>
+        </w:rPr>
+        <w:t xml:space="preserve"> et al., 2015, for a similar argument regarding related cue-target pairs and cued-recall testing</w:t>
       </w:r>
       <w:r>
         <w:rPr>
@@ -6271,7 +6450,25 @@
           <w:sz w:val="24"/>
           <w:szCs w:val="24"/>
         </w:rPr>
-        <w:t>Rawson &amp; Zamary, 2019</w:t>
+        <w:t xml:space="preserve">Rawson &amp; </w:t>
+      </w:r>
+      <w:proofErr w:type="spellStart"/>
+      <w:r>
+        <w:rPr>
+          <w:rFonts w:ascii="Times New Roman" w:hAnsi="Times New Roman" w:cs="Times New Roman"/>
+          <w:sz w:val="24"/>
+          <w:szCs w:val="24"/>
+        </w:rPr>
+        <w:t>Zamary</w:t>
+      </w:r>
+      <w:proofErr w:type="spellEnd"/>
+      <w:r>
+        <w:rPr>
+          <w:rFonts w:ascii="Times New Roman" w:hAnsi="Times New Roman" w:cs="Times New Roman"/>
+          <w:sz w:val="24"/>
+          <w:szCs w:val="24"/>
+        </w:rPr>
+        <w:t>, 2019</w:t>
       </w:r>
       <w:r>
         <w:rPr>
@@ -7651,7 +7848,25 @@
           <w:sz w:val="24"/>
           <w:szCs w:val="24"/>
         </w:rPr>
-        <w:t xml:space="preserve"> replicate findings from Senkova and Otani (2021) </w:t>
+        <w:t xml:space="preserve"> replicate findings from </w:t>
+      </w:r>
+      <w:proofErr w:type="spellStart"/>
+      <w:r>
+        <w:rPr>
+          <w:rFonts w:ascii="Times New Roman" w:hAnsi="Times New Roman" w:cs="Times New Roman"/>
+          <w:sz w:val="24"/>
+          <w:szCs w:val="24"/>
+        </w:rPr>
+        <w:t>Senkova</w:t>
+      </w:r>
+      <w:proofErr w:type="spellEnd"/>
+      <w:r>
+        <w:rPr>
+          <w:rFonts w:ascii="Times New Roman" w:hAnsi="Times New Roman" w:cs="Times New Roman"/>
+          <w:sz w:val="24"/>
+          <w:szCs w:val="24"/>
+        </w:rPr>
+        <w:t xml:space="preserve"> and Otani (2021) </w:t>
       </w:r>
       <w:r>
         <w:rPr>
@@ -8512,7 +8727,25 @@
           <w:sz w:val="24"/>
           <w:szCs w:val="24"/>
         </w:rPr>
-        <w:t>McCabe, Presmantes, Robertson, &amp; Smith, 2004;</w:t>
+        <w:t xml:space="preserve">McCabe, </w:t>
+      </w:r>
+      <w:proofErr w:type="spellStart"/>
+      <w:r>
+        <w:rPr>
+          <w:rFonts w:ascii="Times New Roman" w:hAnsi="Times New Roman" w:cs="Times New Roman"/>
+          <w:sz w:val="24"/>
+          <w:szCs w:val="24"/>
+        </w:rPr>
+        <w:t>Presmantes</w:t>
+      </w:r>
+      <w:proofErr w:type="spellEnd"/>
+      <w:r>
+        <w:rPr>
+          <w:rFonts w:ascii="Times New Roman" w:hAnsi="Times New Roman" w:cs="Times New Roman"/>
+          <w:sz w:val="24"/>
+          <w:szCs w:val="24"/>
+        </w:rPr>
+        <w:t>, Robertson, &amp; Smith, 2004;</w:t>
       </w:r>
       <w:r>
         <w:rPr>
@@ -9079,14 +9312,25 @@
         </w:rPr>
         <w:t xml:space="preserve">Based on </w:t>
       </w:r>
-      <w:r>
-        <w:rPr>
-          <w:rFonts w:ascii="Times New Roman" w:hAnsi="Times New Roman" w:cs="Times New Roman"/>
-          <w:color w:val="4472C4" w:themeColor="accent1"/>
-          <w:sz w:val="24"/>
-          <w:szCs w:val="24"/>
-        </w:rPr>
-        <w:t xml:space="preserve">Senkova </w:t>
+      <w:proofErr w:type="spellStart"/>
+      <w:r>
+        <w:rPr>
+          <w:rFonts w:ascii="Times New Roman" w:hAnsi="Times New Roman" w:cs="Times New Roman"/>
+          <w:color w:val="4472C4" w:themeColor="accent1"/>
+          <w:sz w:val="24"/>
+          <w:szCs w:val="24"/>
+        </w:rPr>
+        <w:t>Senkova</w:t>
+      </w:r>
+      <w:proofErr w:type="spellEnd"/>
+      <w:r>
+        <w:rPr>
+          <w:rFonts w:ascii="Times New Roman" w:hAnsi="Times New Roman" w:cs="Times New Roman"/>
+          <w:color w:val="4472C4" w:themeColor="accent1"/>
+          <w:sz w:val="24"/>
+          <w:szCs w:val="24"/>
+        </w:rPr>
+        <w:t xml:space="preserve"> </w:t>
       </w:r>
       <w:r>
         <w:rPr>
@@ -9591,7 +9835,47 @@
           <w:sz w:val="24"/>
           <w:szCs w:val="24"/>
         </w:rPr>
-        <w:t xml:space="preserve"> of categorized lists, given that JOLs have been shown to encourage processing of pre-existing relations between stimuli (e.g., Halamish &amp; Undorf, 2023; Maxwell &amp; Huff, 2024). </w:t>
+        <w:t xml:space="preserve"> of categorized lists, given that JOLs have been shown to encourage processing of pre-existing relations between stimuli (e.g., </w:t>
+      </w:r>
+      <w:proofErr w:type="spellStart"/>
+      <w:r>
+        <w:rPr>
+          <w:rFonts w:ascii="Times New Roman" w:hAnsi="Times New Roman" w:cs="Times New Roman"/>
+          <w:color w:val="4472C4" w:themeColor="accent1"/>
+          <w:sz w:val="24"/>
+          <w:szCs w:val="24"/>
+        </w:rPr>
+        <w:t>Halamish</w:t>
+      </w:r>
+      <w:proofErr w:type="spellEnd"/>
+      <w:r>
+        <w:rPr>
+          <w:rFonts w:ascii="Times New Roman" w:hAnsi="Times New Roman" w:cs="Times New Roman"/>
+          <w:color w:val="4472C4" w:themeColor="accent1"/>
+          <w:sz w:val="24"/>
+          <w:szCs w:val="24"/>
+        </w:rPr>
+        <w:t xml:space="preserve"> &amp; </w:t>
+      </w:r>
+      <w:proofErr w:type="spellStart"/>
+      <w:r>
+        <w:rPr>
+          <w:rFonts w:ascii="Times New Roman" w:hAnsi="Times New Roman" w:cs="Times New Roman"/>
+          <w:color w:val="4472C4" w:themeColor="accent1"/>
+          <w:sz w:val="24"/>
+          <w:szCs w:val="24"/>
+        </w:rPr>
+        <w:t>Undorf</w:t>
+      </w:r>
+      <w:proofErr w:type="spellEnd"/>
+      <w:r>
+        <w:rPr>
+          <w:rFonts w:ascii="Times New Roman" w:hAnsi="Times New Roman" w:cs="Times New Roman"/>
+          <w:color w:val="4472C4" w:themeColor="accent1"/>
+          <w:sz w:val="24"/>
+          <w:szCs w:val="24"/>
+        </w:rPr>
+        <w:t xml:space="preserve">, 2023; Maxwell &amp; Huff, 2024). </w:t>
       </w:r>
       <w:r>
         <w:rPr>
@@ -10005,7 +10289,25 @@
           <w:sz w:val="24"/>
           <w:szCs w:val="24"/>
         </w:rPr>
-        <w:t>Faul, Erdfelder, Buchner, &amp; Lang, 2009</w:t>
+        <w:t xml:space="preserve">Faul, </w:t>
+      </w:r>
+      <w:proofErr w:type="spellStart"/>
+      <w:r>
+        <w:rPr>
+          <w:rFonts w:ascii="Times New Roman" w:hAnsi="Times New Roman" w:cs="Times New Roman"/>
+          <w:sz w:val="24"/>
+          <w:szCs w:val="24"/>
+        </w:rPr>
+        <w:t>Erdfelder</w:t>
+      </w:r>
+      <w:proofErr w:type="spellEnd"/>
+      <w:r>
+        <w:rPr>
+          <w:rFonts w:ascii="Times New Roman" w:hAnsi="Times New Roman" w:cs="Times New Roman"/>
+          <w:sz w:val="24"/>
+          <w:szCs w:val="24"/>
+        </w:rPr>
+        <w:t>, Buchner, &amp; Lang, 2009</w:t>
       </w:r>
       <w:r>
         <w:rPr>
@@ -10631,7 +10933,43 @@
           <w:sz w:val="24"/>
           <w:szCs w:val="24"/>
         </w:rPr>
-        <w:t xml:space="preserve">and were selected from Van Overschelde, Rawson, and Dunlosky’s (2004) categorical word norms. </w:t>
+        <w:t xml:space="preserve">and were selected from Van </w:t>
+      </w:r>
+      <w:proofErr w:type="spellStart"/>
+      <w:r>
+        <w:rPr>
+          <w:rFonts w:ascii="Times New Roman" w:hAnsi="Times New Roman" w:cs="Times New Roman"/>
+          <w:sz w:val="24"/>
+          <w:szCs w:val="24"/>
+        </w:rPr>
+        <w:t>Overschelde</w:t>
+      </w:r>
+      <w:proofErr w:type="spellEnd"/>
+      <w:r>
+        <w:rPr>
+          <w:rFonts w:ascii="Times New Roman" w:hAnsi="Times New Roman" w:cs="Times New Roman"/>
+          <w:sz w:val="24"/>
+          <w:szCs w:val="24"/>
+        </w:rPr>
+        <w:t xml:space="preserve">, Rawson, and </w:t>
+      </w:r>
+      <w:proofErr w:type="spellStart"/>
+      <w:r>
+        <w:rPr>
+          <w:rFonts w:ascii="Times New Roman" w:hAnsi="Times New Roman" w:cs="Times New Roman"/>
+          <w:sz w:val="24"/>
+          <w:szCs w:val="24"/>
+        </w:rPr>
+        <w:t>Dunlosky’s</w:t>
+      </w:r>
+      <w:proofErr w:type="spellEnd"/>
+      <w:r>
+        <w:rPr>
+          <w:rFonts w:ascii="Times New Roman" w:hAnsi="Times New Roman" w:cs="Times New Roman"/>
+          <w:sz w:val="24"/>
+          <w:szCs w:val="24"/>
+        </w:rPr>
+        <w:t xml:space="preserve"> (2004) categorical word norms. </w:t>
       </w:r>
       <w:r>
         <w:rPr>
@@ -10735,7 +11073,25 @@
           <w:sz w:val="24"/>
           <w:szCs w:val="24"/>
         </w:rPr>
-        <w:t xml:space="preserve"> lists were created by randomly selecting words from unused categories in the Van Overschelde et al. norms</w:t>
+        <w:t xml:space="preserve"> lists were created by randomly selecting words from unused categories in the Van </w:t>
+      </w:r>
+      <w:proofErr w:type="spellStart"/>
+      <w:r>
+        <w:rPr>
+          <w:rFonts w:ascii="Times New Roman" w:hAnsi="Times New Roman" w:cs="Times New Roman"/>
+          <w:sz w:val="24"/>
+          <w:szCs w:val="24"/>
+        </w:rPr>
+        <w:t>Overschelde</w:t>
+      </w:r>
+      <w:proofErr w:type="spellEnd"/>
+      <w:r>
+        <w:rPr>
+          <w:rFonts w:ascii="Times New Roman" w:hAnsi="Times New Roman" w:cs="Times New Roman"/>
+          <w:sz w:val="24"/>
+          <w:szCs w:val="24"/>
+        </w:rPr>
+        <w:t xml:space="preserve"> et al. norms</w:t>
       </w:r>
       <w:r>
         <w:rPr>
@@ -11026,6 +11382,7 @@
         </w:rPr>
         <w:t xml:space="preserve"> 2.71, </w:t>
       </w:r>
+      <w:proofErr w:type="spellStart"/>
       <w:r>
         <w:rPr>
           <w:rFonts w:ascii="Times New Roman" w:hAnsi="Times New Roman" w:cs="Times New Roman"/>
@@ -11044,7 +11401,17 @@
           <w:sz w:val="24"/>
           <w:szCs w:val="24"/>
         </w:rPr>
-        <w:t>s ≥ .10</w:t>
+        <w:t>s</w:t>
+      </w:r>
+      <w:proofErr w:type="spellEnd"/>
+      <w:r>
+        <w:rPr>
+          <w:rFonts w:ascii="Times New Roman" w:hAnsi="Times New Roman" w:cs="Times New Roman"/>
+          <w:color w:val="4472C4" w:themeColor="accent1"/>
+          <w:sz w:val="24"/>
+          <w:szCs w:val="24"/>
+        </w:rPr>
+        <w:t xml:space="preserve"> ≥ .10</w:t>
       </w:r>
       <w:r>
         <w:rPr>
@@ -11643,13 +12010,23 @@
         </w:rPr>
         <w:t xml:space="preserve"> ability to correctly remember </w:t>
       </w:r>
-      <w:r>
-        <w:rPr>
-          <w:rFonts w:ascii="Times New Roman" w:hAnsi="Times New Roman" w:cs="Times New Roman"/>
-          <w:sz w:val="24"/>
-          <w:szCs w:val="24"/>
-        </w:rPr>
-        <w:t xml:space="preserve">all of </w:t>
+      <w:proofErr w:type="gramStart"/>
+      <w:r>
+        <w:rPr>
+          <w:rFonts w:ascii="Times New Roman" w:hAnsi="Times New Roman" w:cs="Times New Roman"/>
+          <w:sz w:val="24"/>
+          <w:szCs w:val="24"/>
+        </w:rPr>
+        <w:t>all of</w:t>
+      </w:r>
+      <w:proofErr w:type="gramEnd"/>
+      <w:r>
+        <w:rPr>
+          <w:rFonts w:ascii="Times New Roman" w:hAnsi="Times New Roman" w:cs="Times New Roman"/>
+          <w:sz w:val="24"/>
+          <w:szCs w:val="24"/>
+        </w:rPr>
+        <w:t xml:space="preserve"> </w:t>
       </w:r>
       <w:r>
         <w:rPr>
@@ -11753,7 +12130,25 @@
           <w:sz w:val="24"/>
           <w:szCs w:val="24"/>
         </w:rPr>
-        <w:t xml:space="preserve"> items and were elicited via a continuous 0-100 scale (i.e., 0 = definitely will not remember, 100 = definitely will remember). To mitigate potential anchoring effects, participants were instructed to be as accurate as possible when providing their JOLs and were encouraged to use the full range of the response scale. Participants in the no-JOL group did not receive additional judgment instructions and were instead instructed to read each pair silently</w:t>
+        <w:t xml:space="preserve"> items and were elicited via a continuous 0-100 scale (i.e., 0 = </w:t>
+      </w:r>
+      <w:proofErr w:type="gramStart"/>
+      <w:r>
+        <w:rPr>
+          <w:rFonts w:ascii="Times New Roman" w:hAnsi="Times New Roman" w:cs="Times New Roman"/>
+          <w:sz w:val="24"/>
+          <w:szCs w:val="24"/>
+        </w:rPr>
+        <w:t>definitely will</w:t>
+      </w:r>
+      <w:proofErr w:type="gramEnd"/>
+      <w:r>
+        <w:rPr>
+          <w:rFonts w:ascii="Times New Roman" w:hAnsi="Times New Roman" w:cs="Times New Roman"/>
+          <w:sz w:val="24"/>
+          <w:szCs w:val="24"/>
+        </w:rPr>
+        <w:t xml:space="preserve"> not remember, 100 = definitely will remember). To mitigate potential anchoring effects, participants were instructed to be as accurate as possible when providing their JOLs and were encouraged to use the full range of the response scale. Participants in the no-JOL group did not receive additional judgment instructions and were instead instructed to read each pair silently</w:t>
       </w:r>
       <w:r>
         <w:rPr>
@@ -13489,7 +13884,25 @@
           <w:sz w:val="24"/>
           <w:szCs w:val="24"/>
         </w:rPr>
-        <w:t>; Wagenmakers, 2007).</w:t>
+        <w:t xml:space="preserve">; </w:t>
+      </w:r>
+      <w:proofErr w:type="spellStart"/>
+      <w:r>
+        <w:rPr>
+          <w:rFonts w:ascii="Times New Roman" w:hAnsi="Times New Roman" w:cs="Times New Roman"/>
+          <w:sz w:val="24"/>
+          <w:szCs w:val="24"/>
+        </w:rPr>
+        <w:t>Wagenmakers</w:t>
+      </w:r>
+      <w:proofErr w:type="spellEnd"/>
+      <w:r>
+        <w:rPr>
+          <w:rFonts w:ascii="Times New Roman" w:hAnsi="Times New Roman" w:cs="Times New Roman"/>
+          <w:sz w:val="24"/>
+          <w:szCs w:val="24"/>
+        </w:rPr>
+        <w:t>, 2007).</w:t>
       </w:r>
       <w:r>
         <w:rPr>
@@ -14019,6 +14432,7 @@
         </w:rPr>
         <w:t xml:space="preserve"> using the </w:t>
       </w:r>
+      <w:proofErr w:type="spellStart"/>
       <w:r>
         <w:rPr>
           <w:rFonts w:ascii="Times New Roman" w:hAnsi="Times New Roman" w:cs="Times New Roman"/>
@@ -14029,6 +14443,7 @@
         </w:rPr>
         <w:t>lrd</w:t>
       </w:r>
+      <w:proofErr w:type="spellEnd"/>
       <w:r>
         <w:rPr>
           <w:rFonts w:ascii="Times New Roman" w:hAnsi="Times New Roman" w:cs="Times New Roman"/>
@@ -15464,6 +15879,7 @@
         </w:rPr>
         <w:t>s (</w:t>
       </w:r>
+      <w:proofErr w:type="spellStart"/>
       <w:r>
         <w:rPr>
           <w:rFonts w:ascii="Times New Roman" w:hAnsi="Times New Roman" w:cs="Times New Roman"/>
@@ -15482,6 +15898,7 @@
         </w:rPr>
         <w:t>s</w:t>
       </w:r>
+      <w:proofErr w:type="spellEnd"/>
       <w:r>
         <w:rPr>
           <w:rFonts w:ascii="Times New Roman" w:hAnsi="Times New Roman" w:cs="Times New Roman"/>
@@ -15498,6 +15915,7 @@
         </w:rPr>
         <w:t xml:space="preserve">, </w:t>
       </w:r>
+      <w:proofErr w:type="spellStart"/>
       <w:r>
         <w:rPr>
           <w:rFonts w:ascii="Times New Roman" w:hAnsi="Times New Roman" w:cs="Times New Roman"/>
@@ -15514,7 +15932,16 @@
           <w:sz w:val="24"/>
           <w:szCs w:val="24"/>
         </w:rPr>
-        <w:t xml:space="preserve">s </w:t>
+        <w:t>s</w:t>
+      </w:r>
+      <w:proofErr w:type="spellEnd"/>
+      <w:r>
+        <w:rPr>
+          <w:rFonts w:ascii="Times New Roman" w:hAnsi="Times New Roman" w:cs="Times New Roman"/>
+          <w:sz w:val="24"/>
+          <w:szCs w:val="24"/>
+        </w:rPr>
+        <w:t xml:space="preserve"> </w:t>
       </w:r>
       <w:r>
         <w:rPr>
@@ -15683,6 +16110,7 @@
         </w:rPr>
         <w:t>(</w:t>
       </w:r>
+      <w:proofErr w:type="spellStart"/>
       <w:r>
         <w:rPr>
           <w:rFonts w:ascii="Times New Roman" w:hAnsi="Times New Roman" w:cs="Times New Roman"/>
@@ -15699,8 +16127,18 @@
           <w:sz w:val="24"/>
           <w:szCs w:val="24"/>
         </w:rPr>
-        <w:t xml:space="preserve">s ≤ 1.67, </w:t>
-      </w:r>
+        <w:t>s</w:t>
+      </w:r>
+      <w:proofErr w:type="spellEnd"/>
+      <w:r>
+        <w:rPr>
+          <w:rFonts w:ascii="Times New Roman" w:hAnsi="Times New Roman" w:cs="Times New Roman"/>
+          <w:sz w:val="24"/>
+          <w:szCs w:val="24"/>
+        </w:rPr>
+        <w:t xml:space="preserve"> ≤ 1.67, </w:t>
+      </w:r>
+      <w:proofErr w:type="spellStart"/>
       <w:r>
         <w:rPr>
           <w:rFonts w:ascii="Times New Roman" w:hAnsi="Times New Roman" w:cs="Times New Roman"/>
@@ -15717,7 +16155,16 @@
           <w:sz w:val="24"/>
           <w:szCs w:val="24"/>
         </w:rPr>
-        <w:t>s ≥ .1</w:t>
+        <w:t>s</w:t>
+      </w:r>
+      <w:proofErr w:type="spellEnd"/>
+      <w:r>
+        <w:rPr>
+          <w:rFonts w:ascii="Times New Roman" w:hAnsi="Times New Roman" w:cs="Times New Roman"/>
+          <w:sz w:val="24"/>
+          <w:szCs w:val="24"/>
+        </w:rPr>
+        <w:t xml:space="preserve"> ≥ .1</w:t>
       </w:r>
       <w:r>
         <w:rPr>
@@ -16388,6 +16835,7 @@
         </w:rPr>
         <w:t xml:space="preserve"> JOL group (.89), followed by the no-JOL (.73) and global JOL groups (.75). Post-hoc testing confirmed that all groups significantly differed (</w:t>
       </w:r>
+      <w:proofErr w:type="spellStart"/>
       <w:r>
         <w:rPr>
           <w:rFonts w:ascii="Times New Roman" w:hAnsi="Times New Roman" w:cs="Times New Roman"/>
@@ -16404,8 +16852,18 @@
           <w:sz w:val="24"/>
           <w:szCs w:val="24"/>
         </w:rPr>
-        <w:t xml:space="preserve">s ≥ 4.61, </w:t>
-      </w:r>
+        <w:t>s</w:t>
+      </w:r>
+      <w:proofErr w:type="spellEnd"/>
+      <w:r>
+        <w:rPr>
+          <w:rFonts w:ascii="Times New Roman" w:hAnsi="Times New Roman" w:cs="Times New Roman"/>
+          <w:sz w:val="24"/>
+          <w:szCs w:val="24"/>
+        </w:rPr>
+        <w:t xml:space="preserve"> ≥ 4.61, </w:t>
+      </w:r>
+      <w:proofErr w:type="spellStart"/>
       <w:r>
         <w:rPr>
           <w:rFonts w:ascii="Times New Roman" w:hAnsi="Times New Roman" w:cs="Times New Roman"/>
@@ -16428,6 +16886,7 @@
         </w:rPr>
         <w:t>s</w:t>
       </w:r>
+      <w:proofErr w:type="spellEnd"/>
       <w:r>
         <w:rPr>
           <w:rFonts w:ascii="Times New Roman" w:hAnsi="Times New Roman" w:cs="Times New Roman"/>
@@ -17158,6 +17617,7 @@
         </w:rPr>
         <w:t xml:space="preserve"> </w:t>
       </w:r>
+      <w:proofErr w:type="spellStart"/>
       <w:r>
         <w:rPr>
           <w:rFonts w:ascii="Times New Roman" w:hAnsi="Times New Roman" w:cs="Times New Roman"/>
@@ -17174,7 +17634,16 @@
           <w:sz w:val="24"/>
           <w:szCs w:val="24"/>
         </w:rPr>
-        <w:t xml:space="preserve">s ≥ </w:t>
+        <w:t>s</w:t>
+      </w:r>
+      <w:proofErr w:type="spellEnd"/>
+      <w:r>
+        <w:rPr>
+          <w:rFonts w:ascii="Times New Roman" w:hAnsi="Times New Roman" w:cs="Times New Roman"/>
+          <w:sz w:val="24"/>
+          <w:szCs w:val="24"/>
+        </w:rPr>
+        <w:t xml:space="preserve"> ≥ </w:t>
       </w:r>
       <w:r>
         <w:rPr>
@@ -17192,6 +17661,7 @@
         </w:rPr>
         <w:t xml:space="preserve">, </w:t>
       </w:r>
+      <w:proofErr w:type="spellStart"/>
       <w:r>
         <w:rPr>
           <w:rFonts w:ascii="Times New Roman" w:hAnsi="Times New Roman" w:cs="Times New Roman"/>
@@ -17212,6 +17682,7 @@
         </w:rPr>
         <w:t>s</w:t>
       </w:r>
+      <w:proofErr w:type="spellEnd"/>
       <w:r>
         <w:rPr>
           <w:rFonts w:ascii="Times New Roman" w:hAnsi="Times New Roman" w:cs="Times New Roman"/>
@@ -17375,6 +17846,7 @@
         </w:rPr>
         <w:t xml:space="preserve">; </w:t>
       </w:r>
+      <w:proofErr w:type="spellStart"/>
       <w:r>
         <w:rPr>
           <w:rFonts w:ascii="Times New Roman" w:hAnsi="Times New Roman" w:cs="Times New Roman"/>
@@ -17391,8 +17863,18 @@
           <w:sz w:val="24"/>
           <w:szCs w:val="24"/>
         </w:rPr>
-        <w:t xml:space="preserve">s ≥ 2.65, </w:t>
-      </w:r>
+        <w:t>s</w:t>
+      </w:r>
+      <w:proofErr w:type="spellEnd"/>
+      <w:r>
+        <w:rPr>
+          <w:rFonts w:ascii="Times New Roman" w:hAnsi="Times New Roman" w:cs="Times New Roman"/>
+          <w:sz w:val="24"/>
+          <w:szCs w:val="24"/>
+        </w:rPr>
+        <w:t xml:space="preserve"> ≥ 2.65, </w:t>
+      </w:r>
+      <w:proofErr w:type="spellStart"/>
       <w:r>
         <w:rPr>
           <w:rFonts w:ascii="Times New Roman" w:hAnsi="Times New Roman" w:cs="Times New Roman"/>
@@ -17413,6 +17895,7 @@
         </w:rPr>
         <w:t>s</w:t>
       </w:r>
+      <w:proofErr w:type="spellEnd"/>
       <w:r>
         <w:rPr>
           <w:rFonts w:ascii="Times New Roman" w:hAnsi="Times New Roman" w:cs="Times New Roman"/>
@@ -17568,6 +18051,7 @@
         </w:rPr>
         <w:t xml:space="preserve"> </w:t>
       </w:r>
+      <w:proofErr w:type="spellStart"/>
       <w:r>
         <w:rPr>
           <w:rFonts w:ascii="Times New Roman" w:hAnsi="Times New Roman" w:cs="Times New Roman"/>
@@ -17584,8 +18068,18 @@
           <w:sz w:val="24"/>
           <w:szCs w:val="24"/>
         </w:rPr>
-        <w:t xml:space="preserve">s ≤ 1, </w:t>
-      </w:r>
+        <w:t>s</w:t>
+      </w:r>
+      <w:proofErr w:type="spellEnd"/>
+      <w:r>
+        <w:rPr>
+          <w:rFonts w:ascii="Times New Roman" w:hAnsi="Times New Roman" w:cs="Times New Roman"/>
+          <w:sz w:val="24"/>
+          <w:szCs w:val="24"/>
+        </w:rPr>
+        <w:t xml:space="preserve"> ≤ 1, </w:t>
+      </w:r>
+      <w:proofErr w:type="spellStart"/>
       <w:r>
         <w:rPr>
           <w:rFonts w:ascii="Times New Roman" w:hAnsi="Times New Roman" w:cs="Times New Roman"/>
@@ -17602,7 +18096,16 @@
           <w:sz w:val="24"/>
           <w:szCs w:val="24"/>
         </w:rPr>
-        <w:t>s ≥ .51,</w:t>
+        <w:t>s</w:t>
+      </w:r>
+      <w:proofErr w:type="spellEnd"/>
+      <w:r>
+        <w:rPr>
+          <w:rFonts w:ascii="Times New Roman" w:hAnsi="Times New Roman" w:cs="Times New Roman"/>
+          <w:sz w:val="24"/>
+          <w:szCs w:val="24"/>
+        </w:rPr>
+        <w:t xml:space="preserve"> ≥ .51,</w:t>
       </w:r>
       <w:r>
         <w:rPr>
@@ -18529,13 +19032,23 @@
         </w:rPr>
         <w:t xml:space="preserve"> </w:t>
       </w:r>
-      <w:r>
-        <w:rPr>
-          <w:rFonts w:ascii="Times New Roman" w:hAnsi="Times New Roman" w:cs="Times New Roman"/>
-          <w:sz w:val="24"/>
-          <w:szCs w:val="24"/>
-        </w:rPr>
-        <w:t>Hautus’s (1995)</w:t>
+      <w:proofErr w:type="spellStart"/>
+      <w:r>
+        <w:rPr>
+          <w:rFonts w:ascii="Times New Roman" w:hAnsi="Times New Roman" w:cs="Times New Roman"/>
+          <w:sz w:val="24"/>
+          <w:szCs w:val="24"/>
+        </w:rPr>
+        <w:t>Hautus’s</w:t>
+      </w:r>
+      <w:proofErr w:type="spellEnd"/>
+      <w:r>
+        <w:rPr>
+          <w:rFonts w:ascii="Times New Roman" w:hAnsi="Times New Roman" w:cs="Times New Roman"/>
+          <w:sz w:val="24"/>
+          <w:szCs w:val="24"/>
+        </w:rPr>
+        <w:t xml:space="preserve"> (1995)</w:t>
       </w:r>
       <w:r>
         <w:rPr>
@@ -18749,6 +19262,7 @@
         </w:rPr>
         <w:t xml:space="preserve"> JOL group (2.76), followed by the global JOL group (1.98), and the no-JOL control group (1.64). All comparisons differed significantly, </w:t>
       </w:r>
+      <w:proofErr w:type="spellStart"/>
       <w:r>
         <w:rPr>
           <w:rFonts w:ascii="Times New Roman" w:hAnsi="Times New Roman" w:cs="Times New Roman"/>
@@ -18765,8 +19279,18 @@
           <w:sz w:val="24"/>
           <w:szCs w:val="24"/>
         </w:rPr>
-        <w:t xml:space="preserve">s ≥ 3.77, </w:t>
-      </w:r>
+        <w:t>s</w:t>
+      </w:r>
+      <w:proofErr w:type="spellEnd"/>
+      <w:r>
+        <w:rPr>
+          <w:rFonts w:ascii="Times New Roman" w:hAnsi="Times New Roman" w:cs="Times New Roman"/>
+          <w:sz w:val="24"/>
+          <w:szCs w:val="24"/>
+        </w:rPr>
+        <w:t xml:space="preserve"> ≥ 3.77, </w:t>
+      </w:r>
+      <w:proofErr w:type="spellStart"/>
       <w:r>
         <w:rPr>
           <w:rFonts w:ascii="Times New Roman" w:hAnsi="Times New Roman" w:cs="Times New Roman"/>
@@ -18787,6 +19311,7 @@
         </w:rPr>
         <w:t>s</w:t>
       </w:r>
+      <w:proofErr w:type="spellEnd"/>
       <w:r>
         <w:rPr>
           <w:rFonts w:ascii="Times New Roman" w:hAnsi="Times New Roman" w:cs="Times New Roman"/>
@@ -19755,7 +20280,49 @@
           <w:sz w:val="24"/>
           <w:szCs w:val="24"/>
         </w:rPr>
-        <w:t xml:space="preserve">JOLs only benefited </w:t>
+        <w:t xml:space="preserve">item-level </w:t>
+      </w:r>
+      <w:r>
+        <w:rPr>
+          <w:rFonts w:ascii="Times New Roman" w:hAnsi="Times New Roman" w:cs="Times New Roman"/>
+          <w:sz w:val="24"/>
+          <w:szCs w:val="24"/>
+        </w:rPr>
+        <w:t xml:space="preserve">JOLs </w:t>
+      </w:r>
+      <w:r>
+        <w:rPr>
+          <w:rFonts w:ascii="Times New Roman" w:hAnsi="Times New Roman" w:cs="Times New Roman"/>
+          <w:sz w:val="24"/>
+          <w:szCs w:val="24"/>
+        </w:rPr>
+        <w:t xml:space="preserve">did not benefit free recall. Instead, JOLs </w:t>
+      </w:r>
+      <w:r>
+        <w:rPr>
+          <w:rFonts w:ascii="Times New Roman" w:hAnsi="Times New Roman" w:cs="Times New Roman"/>
+          <w:sz w:val="24"/>
+          <w:szCs w:val="24"/>
+        </w:rPr>
+        <w:t xml:space="preserve">only </w:t>
+      </w:r>
+      <w:proofErr w:type="gramStart"/>
+      <w:r>
+        <w:rPr>
+          <w:rFonts w:ascii="Times New Roman" w:hAnsi="Times New Roman" w:cs="Times New Roman"/>
+          <w:sz w:val="24"/>
+          <w:szCs w:val="24"/>
+        </w:rPr>
+        <w:t>benefited</w:t>
+      </w:r>
+      <w:proofErr w:type="gramEnd"/>
+      <w:r>
+        <w:rPr>
+          <w:rFonts w:ascii="Times New Roman" w:hAnsi="Times New Roman" w:cs="Times New Roman"/>
+          <w:sz w:val="24"/>
+          <w:szCs w:val="24"/>
+        </w:rPr>
+        <w:t xml:space="preserve"> </w:t>
       </w:r>
       <w:r>
         <w:rPr>
@@ -19819,7 +20386,7 @@
           <w:sz w:val="24"/>
           <w:szCs w:val="24"/>
         </w:rPr>
-        <w:t xml:space="preserve">, rather than </w:t>
+        <w:t xml:space="preserve"> rather than </w:t>
       </w:r>
       <w:r>
         <w:rPr>
@@ -19925,6 +20492,14 @@
           <w:sz w:val="24"/>
           <w:szCs w:val="24"/>
         </w:rPr>
+        <w:t xml:space="preserve"> of all items</w:t>
+      </w:r>
+      <w:r>
+        <w:rPr>
+          <w:rFonts w:ascii="Times New Roman" w:hAnsi="Times New Roman" w:cs="Times New Roman"/>
+          <w:sz w:val="24"/>
+          <w:szCs w:val="24"/>
+        </w:rPr>
         <w:t xml:space="preserve">, regardless of whether </w:t>
       </w:r>
       <w:r>
@@ -19933,7 +20508,7 @@
           <w:sz w:val="24"/>
           <w:szCs w:val="24"/>
         </w:rPr>
-        <w:t>items</w:t>
+        <w:t>they</w:t>
       </w:r>
       <w:r>
         <w:rPr>
@@ -20109,7 +20684,23 @@
           <w:sz w:val="24"/>
           <w:szCs w:val="24"/>
         </w:rPr>
-        <w:t xml:space="preserve">, signal detection analyses revealed that both types of JOLs improved discriminability compared to the no-JOL group, though this effect was larger for item-level JOLs. Response criterion also improved as </w:t>
+        <w:t xml:space="preserve">, signal detection analyses revealed that both JOLs </w:t>
+      </w:r>
+      <w:r>
+        <w:rPr>
+          <w:rFonts w:ascii="Times New Roman" w:hAnsi="Times New Roman" w:cs="Times New Roman"/>
+          <w:sz w:val="24"/>
+          <w:szCs w:val="24"/>
+        </w:rPr>
+        <w:t xml:space="preserve">types </w:t>
+      </w:r>
+      <w:r>
+        <w:rPr>
+          <w:rFonts w:ascii="Times New Roman" w:hAnsi="Times New Roman" w:cs="Times New Roman"/>
+          <w:sz w:val="24"/>
+          <w:szCs w:val="24"/>
+        </w:rPr>
+        <w:t xml:space="preserve">improved discriminability compared to the no-JOL group, though this effect was larger for item-level JOLs. Response criterion also improved as </w:t>
       </w:r>
       <w:r>
         <w:rPr>
@@ -20415,7 +21006,23 @@
           <w:sz w:val="24"/>
           <w:szCs w:val="24"/>
         </w:rPr>
-        <w:t>for each item in a list</w:t>
+        <w:t xml:space="preserve">for each </w:t>
+      </w:r>
+      <w:r>
+        <w:rPr>
+          <w:rFonts w:ascii="Times New Roman" w:hAnsi="Times New Roman" w:cs="Times New Roman"/>
+          <w:sz w:val="24"/>
+          <w:szCs w:val="24"/>
+        </w:rPr>
+        <w:t>word</w:t>
+      </w:r>
+      <w:r>
+        <w:rPr>
+          <w:rFonts w:ascii="Times New Roman" w:hAnsi="Times New Roman" w:cs="Times New Roman"/>
+          <w:sz w:val="24"/>
+          <w:szCs w:val="24"/>
+        </w:rPr>
+        <w:t xml:space="preserve"> in a list</w:t>
       </w:r>
       <w:r>
         <w:rPr>
@@ -20592,7 +21199,15 @@
           <w:sz w:val="24"/>
           <w:szCs w:val="24"/>
         </w:rPr>
-        <w:t xml:space="preserve">, as like </w:t>
+        <w:t>. L</w:t>
+      </w:r>
+      <w:r>
+        <w:rPr>
+          <w:rFonts w:ascii="Times New Roman" w:hAnsi="Times New Roman" w:cs="Times New Roman"/>
+          <w:sz w:val="24"/>
+          <w:szCs w:val="24"/>
+        </w:rPr>
+        <w:t xml:space="preserve">ike </w:t>
       </w:r>
       <w:r>
         <w:rPr>
@@ -20696,7 +21311,7 @@
           <w:sz w:val="24"/>
           <w:szCs w:val="24"/>
         </w:rPr>
-        <w:t>recollection</w:t>
+        <w:t>recall</w:t>
       </w:r>
       <w:r>
         <w:rPr>
@@ -20768,15 +21383,39 @@
           <w:sz w:val="24"/>
           <w:szCs w:val="24"/>
         </w:rPr>
-        <w:t>type of JOL</w:t>
-      </w:r>
-      <w:r>
-        <w:rPr>
-          <w:rFonts w:ascii="Times New Roman" w:hAnsi="Times New Roman" w:cs="Times New Roman"/>
-          <w:sz w:val="24"/>
-          <w:szCs w:val="24"/>
-        </w:rPr>
-        <w:t xml:space="preserve"> encouraging item-specific processing of words.</w:t>
+        <w:t>JOL</w:t>
+      </w:r>
+      <w:r>
+        <w:rPr>
+          <w:rFonts w:ascii="Times New Roman" w:hAnsi="Times New Roman" w:cs="Times New Roman"/>
+          <w:sz w:val="24"/>
+          <w:szCs w:val="24"/>
+        </w:rPr>
+        <w:t xml:space="preserve"> </w:t>
+      </w:r>
+      <w:r>
+        <w:rPr>
+          <w:rFonts w:ascii="Times New Roman" w:hAnsi="Times New Roman" w:cs="Times New Roman"/>
+          <w:sz w:val="24"/>
+          <w:szCs w:val="24"/>
+        </w:rPr>
+        <w:t xml:space="preserve">type </w:t>
+      </w:r>
+      <w:r>
+        <w:rPr>
+          <w:rFonts w:ascii="Times New Roman" w:hAnsi="Times New Roman" w:cs="Times New Roman"/>
+          <w:sz w:val="24"/>
+          <w:szCs w:val="24"/>
+        </w:rPr>
+        <w:t xml:space="preserve">encouraging item-specific </w:t>
+      </w:r>
+      <w:r>
+        <w:rPr>
+          <w:rFonts w:ascii="Times New Roman" w:hAnsi="Times New Roman" w:cs="Times New Roman"/>
+          <w:sz w:val="24"/>
+          <w:szCs w:val="24"/>
+        </w:rPr>
+        <w:t>rather than relational encoding.</w:t>
       </w:r>
     </w:p>
     <w:p>
@@ -21583,23 +22222,31 @@
           <w:sz w:val="24"/>
           <w:szCs w:val="24"/>
         </w:rPr>
-        <w:t xml:space="preserve">as based on this account, the requirement to provide </w:t>
-      </w:r>
-      <w:r>
-        <w:rPr>
-          <w:rFonts w:ascii="Times New Roman" w:hAnsi="Times New Roman" w:cs="Times New Roman"/>
-          <w:sz w:val="24"/>
-          <w:szCs w:val="24"/>
-        </w:rPr>
-        <w:t xml:space="preserve">a </w:t>
-      </w:r>
-      <w:r>
-        <w:rPr>
-          <w:rFonts w:ascii="Times New Roman" w:hAnsi="Times New Roman" w:cs="Times New Roman"/>
-          <w:sz w:val="24"/>
-          <w:szCs w:val="24"/>
-        </w:rPr>
-        <w:t>JOL</w:t>
+        <w:t xml:space="preserve">as </w:t>
+      </w:r>
+      <w:r>
+        <w:rPr>
+          <w:rFonts w:ascii="Times New Roman" w:hAnsi="Times New Roman" w:cs="Times New Roman"/>
+          <w:sz w:val="24"/>
+          <w:szCs w:val="24"/>
+        </w:rPr>
+        <w:t>per</w:t>
+      </w:r>
+      <w:r>
+        <w:rPr>
+          <w:rFonts w:ascii="Times New Roman" w:hAnsi="Times New Roman" w:cs="Times New Roman"/>
+          <w:sz w:val="24"/>
+          <w:szCs w:val="24"/>
+        </w:rPr>
+        <w:t xml:space="preserve"> this account, the requirement to provide JOL</w:t>
+      </w:r>
+      <w:r>
+        <w:rPr>
+          <w:rFonts w:ascii="Times New Roman" w:hAnsi="Times New Roman" w:cs="Times New Roman"/>
+          <w:sz w:val="24"/>
+          <w:szCs w:val="24"/>
+        </w:rPr>
+        <w:t>s individually</w:t>
       </w:r>
       <w:r>
         <w:rPr>
@@ -21727,7 +22374,25 @@
           <w:sz w:val="24"/>
           <w:szCs w:val="24"/>
         </w:rPr>
-        <w:t>Roediger, Balota, &amp; Watson, 2001</w:t>
+        <w:t xml:space="preserve">Roediger, </w:t>
+      </w:r>
+      <w:proofErr w:type="spellStart"/>
+      <w:r>
+        <w:rPr>
+          <w:rFonts w:ascii="Times New Roman" w:hAnsi="Times New Roman" w:cs="Times New Roman"/>
+          <w:sz w:val="24"/>
+          <w:szCs w:val="24"/>
+        </w:rPr>
+        <w:t>Balota</w:t>
+      </w:r>
+      <w:proofErr w:type="spellEnd"/>
+      <w:r>
+        <w:rPr>
+          <w:rFonts w:ascii="Times New Roman" w:hAnsi="Times New Roman" w:cs="Times New Roman"/>
+          <w:sz w:val="24"/>
+          <w:szCs w:val="24"/>
+        </w:rPr>
+        <w:t>, &amp; Watson, 2001</w:t>
       </w:r>
       <w:r>
         <w:rPr>
@@ -21751,7 +22416,39 @@
           <w:sz w:val="24"/>
           <w:szCs w:val="24"/>
         </w:rPr>
-        <w:t xml:space="preserve"> Thus, the DRM illusion was expected to be greater for participants making global JOLs versus item-level JOLs.</w:t>
+        <w:t xml:space="preserve"> Thus, the DRM illusion was expected to be greater for participants making global JOLs versus </w:t>
+      </w:r>
+      <w:r>
+        <w:rPr>
+          <w:rFonts w:ascii="Times New Roman" w:hAnsi="Times New Roman" w:cs="Times New Roman"/>
+          <w:sz w:val="24"/>
+          <w:szCs w:val="24"/>
+        </w:rPr>
+        <w:t xml:space="preserve">both the </w:t>
+      </w:r>
+      <w:r>
+        <w:rPr>
+          <w:rFonts w:ascii="Times New Roman" w:hAnsi="Times New Roman" w:cs="Times New Roman"/>
+          <w:sz w:val="24"/>
+          <w:szCs w:val="24"/>
+        </w:rPr>
+        <w:t>item-level JOL</w:t>
+      </w:r>
+      <w:r>
+        <w:rPr>
+          <w:rFonts w:ascii="Times New Roman" w:hAnsi="Times New Roman" w:cs="Times New Roman"/>
+          <w:sz w:val="24"/>
+          <w:szCs w:val="24"/>
+        </w:rPr>
+        <w:t xml:space="preserve"> and no-JOL control groups</w:t>
+      </w:r>
+      <w:r>
+        <w:rPr>
+          <w:rFonts w:ascii="Times New Roman" w:hAnsi="Times New Roman" w:cs="Times New Roman"/>
+          <w:sz w:val="24"/>
+          <w:szCs w:val="24"/>
+        </w:rPr>
+        <w:t>.</w:t>
       </w:r>
     </w:p>
     <w:p>
@@ -22023,7 +22720,16 @@
           <w:sz w:val="24"/>
           <w:szCs w:val="24"/>
         </w:rPr>
-        <w:t>As such, the final dataset contained responses from 108 participants (item</w:t>
+        <w:t xml:space="preserve">As such, the final </w:t>
+      </w:r>
+      <w:r>
+        <w:rPr>
+          <w:rFonts w:ascii="Times New Roman" w:hAnsi="Times New Roman" w:cs="Times New Roman"/>
+          <w:sz w:val="24"/>
+          <w:szCs w:val="24"/>
+        </w:rPr>
+        <w:lastRenderedPageBreak/>
+        <w:t>dataset contained responses from 108 participants (item</w:t>
       </w:r>
       <w:r>
         <w:rPr>
@@ -22075,16 +22781,7 @@
           <w:sz w:val="24"/>
           <w:szCs w:val="24"/>
         </w:rPr>
-        <w:t xml:space="preserve"> = 37; </w:t>
-      </w:r>
-      <w:r>
-        <w:rPr>
-          <w:rFonts w:ascii="Times New Roman" w:hAnsi="Times New Roman" w:cs="Times New Roman"/>
-          <w:sz w:val="24"/>
-          <w:szCs w:val="24"/>
-        </w:rPr>
-        <w:lastRenderedPageBreak/>
-        <w:t xml:space="preserve">no-JOL control group, </w:t>
+        <w:t xml:space="preserve"> = 37; no-JOL control group, </w:t>
       </w:r>
       <w:r>
         <w:rPr>
@@ -22365,16 +23062,143 @@
           <w:sz w:val="24"/>
           <w:szCs w:val="24"/>
         </w:rPr>
-        <w:t xml:space="preserve">previously used by </w:t>
-      </w:r>
-      <w:r>
-        <w:rPr>
-          <w:rFonts w:ascii="Times New Roman" w:hAnsi="Times New Roman" w:cs="Times New Roman"/>
-          <w:color w:val="4472C4" w:themeColor="accent1"/>
-          <w:sz w:val="24"/>
-          <w:szCs w:val="24"/>
-        </w:rPr>
-        <w:t>Huff, Maxwell, and Mitchell (2022)</w:t>
+        <w:t xml:space="preserve">were </w:t>
+      </w:r>
+      <w:r>
+        <w:rPr>
+          <w:rFonts w:ascii="Times New Roman" w:hAnsi="Times New Roman" w:cs="Times New Roman"/>
+          <w:sz w:val="24"/>
+          <w:szCs w:val="24"/>
+        </w:rPr>
+        <w:t xml:space="preserve">selected </w:t>
+      </w:r>
+      <w:r>
+        <w:rPr>
+          <w:rFonts w:ascii="Times New Roman" w:hAnsi="Times New Roman" w:cs="Times New Roman"/>
+          <w:sz w:val="24"/>
+          <w:szCs w:val="24"/>
+        </w:rPr>
+        <w:t xml:space="preserve">from </w:t>
+      </w:r>
+      <w:r>
+        <w:rPr>
+          <w:rFonts w:ascii="Times New Roman" w:hAnsi="Times New Roman" w:cs="Times New Roman"/>
+          <w:sz w:val="24"/>
+          <w:szCs w:val="24"/>
+        </w:rPr>
+        <w:t xml:space="preserve">Roediger, Watson, McDermott, and Gallo (2001) </w:t>
+      </w:r>
+      <w:r>
+        <w:rPr>
+          <w:rFonts w:ascii="Times New Roman" w:hAnsi="Times New Roman" w:cs="Times New Roman"/>
+          <w:sz w:val="24"/>
+          <w:szCs w:val="24"/>
+        </w:rPr>
+        <w:t xml:space="preserve">and </w:t>
+      </w:r>
+      <w:r>
+        <w:rPr>
+          <w:rFonts w:ascii="Times New Roman" w:hAnsi="Times New Roman" w:cs="Times New Roman"/>
+          <w:sz w:val="24"/>
+          <w:szCs w:val="24"/>
+        </w:rPr>
+        <w:t>served</w:t>
+      </w:r>
+      <w:r>
+        <w:rPr>
+          <w:rFonts w:ascii="Times New Roman" w:hAnsi="Times New Roman" w:cs="Times New Roman"/>
+          <w:sz w:val="24"/>
+          <w:szCs w:val="24"/>
+        </w:rPr>
+        <w:t xml:space="preserve"> as stimuli. These </w:t>
+      </w:r>
+      <w:r>
+        <w:rPr>
+          <w:rFonts w:ascii="Times New Roman" w:hAnsi="Times New Roman" w:cs="Times New Roman"/>
+          <w:sz w:val="24"/>
+          <w:szCs w:val="24"/>
+        </w:rPr>
+        <w:t>list</w:t>
+      </w:r>
+      <w:r>
+        <w:rPr>
+          <w:rFonts w:ascii="Times New Roman" w:hAnsi="Times New Roman" w:cs="Times New Roman"/>
+          <w:sz w:val="24"/>
+          <w:szCs w:val="24"/>
+        </w:rPr>
+        <w:t>s</w:t>
+      </w:r>
+      <w:r>
+        <w:rPr>
+          <w:rFonts w:ascii="Times New Roman" w:hAnsi="Times New Roman" w:cs="Times New Roman"/>
+          <w:sz w:val="24"/>
+          <w:szCs w:val="24"/>
+        </w:rPr>
+        <w:t xml:space="preserve"> c</w:t>
+      </w:r>
+      <w:r>
+        <w:rPr>
+          <w:rFonts w:ascii="Times New Roman" w:hAnsi="Times New Roman" w:cs="Times New Roman"/>
+          <w:sz w:val="24"/>
+          <w:szCs w:val="24"/>
+        </w:rPr>
+        <w:t xml:space="preserve">ontained </w:t>
+      </w:r>
+      <w:r>
+        <w:rPr>
+          <w:rFonts w:ascii="Times New Roman" w:hAnsi="Times New Roman" w:cs="Times New Roman"/>
+          <w:sz w:val="24"/>
+          <w:szCs w:val="24"/>
+        </w:rPr>
+        <w:t xml:space="preserve">12 </w:t>
+      </w:r>
+      <w:r>
+        <w:rPr>
+          <w:rFonts w:ascii="Times New Roman" w:hAnsi="Times New Roman" w:cs="Times New Roman"/>
+          <w:sz w:val="24"/>
+          <w:szCs w:val="24"/>
+        </w:rPr>
+        <w:t>associates that were additionally related to a non-presented critical lur</w:t>
+      </w:r>
+      <w:r>
+        <w:rPr>
+          <w:rFonts w:ascii="Times New Roman" w:hAnsi="Times New Roman" w:cs="Times New Roman"/>
+          <w:sz w:val="24"/>
+          <w:szCs w:val="24"/>
+        </w:rPr>
+        <w:t>e</w:t>
+      </w:r>
+      <w:r>
+        <w:rPr>
+          <w:rFonts w:ascii="Times New Roman" w:hAnsi="Times New Roman" w:cs="Times New Roman"/>
+          <w:sz w:val="24"/>
+          <w:szCs w:val="24"/>
+        </w:rPr>
+        <w:t>. Within each list, words</w:t>
+      </w:r>
+      <w:r>
+        <w:rPr>
+          <w:rFonts w:ascii="Times New Roman" w:hAnsi="Times New Roman" w:cs="Times New Roman"/>
+          <w:sz w:val="24"/>
+          <w:szCs w:val="24"/>
+        </w:rPr>
+        <w:t xml:space="preserve"> were </w:t>
+      </w:r>
+      <w:r>
+        <w:rPr>
+          <w:rFonts w:ascii="Times New Roman" w:hAnsi="Times New Roman" w:cs="Times New Roman"/>
+          <w:sz w:val="24"/>
+          <w:szCs w:val="24"/>
+        </w:rPr>
+        <w:t>arranged</w:t>
+      </w:r>
+      <w:r>
+        <w:rPr>
+          <w:rFonts w:ascii="Times New Roman" w:hAnsi="Times New Roman" w:cs="Times New Roman"/>
+          <w:sz w:val="24"/>
+          <w:szCs w:val="24"/>
+        </w:rPr>
+        <w:t xml:space="preserve"> in descending order of backward associative</w:t>
       </w:r>
       <w:r>
         <w:rPr>
@@ -22390,151 +23214,112 @@
           <w:sz w:val="24"/>
           <w:szCs w:val="24"/>
         </w:rPr>
-        <w:t xml:space="preserve">which </w:t>
-      </w:r>
-      <w:r>
-        <w:rPr>
-          <w:rFonts w:ascii="Times New Roman" w:hAnsi="Times New Roman" w:cs="Times New Roman"/>
-          <w:sz w:val="24"/>
-          <w:szCs w:val="24"/>
-        </w:rPr>
-        <w:t xml:space="preserve">were </w:t>
-      </w:r>
-      <w:r>
-        <w:rPr>
-          <w:rFonts w:ascii="Times New Roman" w:hAnsi="Times New Roman" w:cs="Times New Roman"/>
-          <w:sz w:val="24"/>
-          <w:szCs w:val="24"/>
-        </w:rPr>
-        <w:t xml:space="preserve">initially </w:t>
-      </w:r>
-      <w:r>
-        <w:rPr>
-          <w:rFonts w:ascii="Times New Roman" w:hAnsi="Times New Roman" w:cs="Times New Roman"/>
-          <w:sz w:val="24"/>
-          <w:szCs w:val="24"/>
-        </w:rPr>
-        <w:t xml:space="preserve">selected </w:t>
-      </w:r>
-      <w:r>
-        <w:rPr>
-          <w:rFonts w:ascii="Times New Roman" w:hAnsi="Times New Roman" w:cs="Times New Roman"/>
-          <w:sz w:val="24"/>
-          <w:szCs w:val="24"/>
-        </w:rPr>
-        <w:t xml:space="preserve">from </w:t>
-      </w:r>
-      <w:r>
-        <w:rPr>
-          <w:rFonts w:ascii="Times New Roman" w:hAnsi="Times New Roman" w:cs="Times New Roman"/>
-          <w:sz w:val="24"/>
-          <w:szCs w:val="24"/>
-        </w:rPr>
-        <w:t xml:space="preserve">Roediger, Watson, McDermott, and Gallo (2001) </w:t>
-      </w:r>
-      <w:r>
-        <w:rPr>
-          <w:rFonts w:ascii="Times New Roman" w:hAnsi="Times New Roman" w:cs="Times New Roman"/>
-          <w:sz w:val="24"/>
-          <w:szCs w:val="24"/>
-        </w:rPr>
-        <w:t>served</w:t>
-      </w:r>
-      <w:r>
-        <w:rPr>
-          <w:rFonts w:ascii="Times New Roman" w:hAnsi="Times New Roman" w:cs="Times New Roman"/>
-          <w:sz w:val="24"/>
-          <w:szCs w:val="24"/>
-        </w:rPr>
-        <w:t xml:space="preserve"> as stimuli. These </w:t>
-      </w:r>
-      <w:r>
-        <w:rPr>
-          <w:rFonts w:ascii="Times New Roman" w:hAnsi="Times New Roman" w:cs="Times New Roman"/>
-          <w:sz w:val="24"/>
-          <w:szCs w:val="24"/>
-        </w:rPr>
-        <w:t>list</w:t>
-      </w:r>
-      <w:r>
-        <w:rPr>
-          <w:rFonts w:ascii="Times New Roman" w:hAnsi="Times New Roman" w:cs="Times New Roman"/>
-          <w:sz w:val="24"/>
-          <w:szCs w:val="24"/>
-        </w:rPr>
-        <w:t>s</w:t>
-      </w:r>
-      <w:r>
-        <w:rPr>
-          <w:rFonts w:ascii="Times New Roman" w:hAnsi="Times New Roman" w:cs="Times New Roman"/>
-          <w:sz w:val="24"/>
-          <w:szCs w:val="24"/>
-        </w:rPr>
-        <w:t xml:space="preserve"> c</w:t>
-      </w:r>
-      <w:r>
-        <w:rPr>
-          <w:rFonts w:ascii="Times New Roman" w:hAnsi="Times New Roman" w:cs="Times New Roman"/>
-          <w:sz w:val="24"/>
-          <w:szCs w:val="24"/>
-        </w:rPr>
-        <w:t xml:space="preserve">ontained </w:t>
-      </w:r>
-      <w:r>
-        <w:rPr>
-          <w:rFonts w:ascii="Times New Roman" w:hAnsi="Times New Roman" w:cs="Times New Roman"/>
-          <w:sz w:val="24"/>
-          <w:szCs w:val="24"/>
-        </w:rPr>
-        <w:t xml:space="preserve">12 </w:t>
-      </w:r>
-      <w:r>
-        <w:rPr>
-          <w:rFonts w:ascii="Times New Roman" w:hAnsi="Times New Roman" w:cs="Times New Roman"/>
-          <w:sz w:val="24"/>
-          <w:szCs w:val="24"/>
-        </w:rPr>
-        <w:t>associates that were additionally related to a non-presented critical lur</w:t>
-      </w:r>
-      <w:r>
-        <w:rPr>
-          <w:rFonts w:ascii="Times New Roman" w:hAnsi="Times New Roman" w:cs="Times New Roman"/>
-          <w:sz w:val="24"/>
-          <w:szCs w:val="24"/>
-        </w:rPr>
-        <w:t>e</w:t>
-      </w:r>
-      <w:r>
-        <w:rPr>
-          <w:rFonts w:ascii="Times New Roman" w:hAnsi="Times New Roman" w:cs="Times New Roman"/>
-          <w:sz w:val="24"/>
-          <w:szCs w:val="24"/>
-        </w:rPr>
-        <w:t>. Within each list, words</w:t>
-      </w:r>
-      <w:r>
-        <w:rPr>
-          <w:rFonts w:ascii="Times New Roman" w:hAnsi="Times New Roman" w:cs="Times New Roman"/>
-          <w:sz w:val="24"/>
-          <w:szCs w:val="24"/>
-        </w:rPr>
-        <w:t xml:space="preserve"> were </w:t>
-      </w:r>
-      <w:r>
-        <w:rPr>
-          <w:rFonts w:ascii="Times New Roman" w:hAnsi="Times New Roman" w:cs="Times New Roman"/>
-          <w:sz w:val="24"/>
-          <w:szCs w:val="24"/>
-        </w:rPr>
-        <w:t>arranged</w:t>
-      </w:r>
-      <w:r>
-        <w:rPr>
-          <w:rFonts w:ascii="Times New Roman" w:hAnsi="Times New Roman" w:cs="Times New Roman"/>
-          <w:sz w:val="24"/>
-          <w:szCs w:val="24"/>
-        </w:rPr>
-        <w:t xml:space="preserve"> in descending order of backward associative</w:t>
+        <w:t>strength (BAS)</w:t>
+      </w:r>
+      <w:r>
+        <w:rPr>
+          <w:rFonts w:ascii="Times New Roman" w:hAnsi="Times New Roman" w:cs="Times New Roman"/>
+          <w:sz w:val="24"/>
+          <w:szCs w:val="24"/>
+        </w:rPr>
+        <w:t xml:space="preserve"> based on the University of South Florida Free Association Norms (</w:t>
+      </w:r>
+      <w:r>
+        <w:rPr>
+          <w:rFonts w:ascii="Times New Roman" w:hAnsi="Times New Roman" w:cs="Times New Roman"/>
+          <w:color w:val="4472C4" w:themeColor="accent1"/>
+          <w:sz w:val="24"/>
+          <w:szCs w:val="24"/>
+        </w:rPr>
+        <w:t xml:space="preserve">D. L. </w:t>
+      </w:r>
+      <w:r>
+        <w:rPr>
+          <w:rFonts w:ascii="Times New Roman" w:hAnsi="Times New Roman" w:cs="Times New Roman"/>
+          <w:sz w:val="24"/>
+          <w:szCs w:val="24"/>
+        </w:rPr>
+        <w:t>Nelson</w:t>
+      </w:r>
+      <w:r>
+        <w:rPr>
+          <w:rFonts w:ascii="Times New Roman" w:hAnsi="Times New Roman" w:cs="Times New Roman"/>
+          <w:sz w:val="24"/>
+          <w:szCs w:val="24"/>
+        </w:rPr>
+        <w:t xml:space="preserve"> et al.</w:t>
+      </w:r>
+      <w:r>
+        <w:rPr>
+          <w:rFonts w:ascii="Times New Roman" w:hAnsi="Times New Roman" w:cs="Times New Roman"/>
+          <w:sz w:val="24"/>
+          <w:szCs w:val="24"/>
+        </w:rPr>
+        <w:t>, 2004</w:t>
+      </w:r>
+      <w:r>
+        <w:rPr>
+          <w:rFonts w:ascii="Times New Roman" w:hAnsi="Times New Roman" w:cs="Times New Roman"/>
+          <w:sz w:val="24"/>
+          <w:szCs w:val="24"/>
+        </w:rPr>
+        <w:t>)</w:t>
+      </w:r>
+      <w:r>
+        <w:rPr>
+          <w:rFonts w:ascii="Times New Roman" w:hAnsi="Times New Roman" w:cs="Times New Roman"/>
+          <w:sz w:val="24"/>
+          <w:szCs w:val="24"/>
+        </w:rPr>
+        <w:t xml:space="preserve">. Lists were </w:t>
+      </w:r>
+      <w:r>
+        <w:rPr>
+          <w:rFonts w:ascii="Times New Roman" w:hAnsi="Times New Roman" w:cs="Times New Roman"/>
+          <w:sz w:val="24"/>
+          <w:szCs w:val="24"/>
+        </w:rPr>
+        <w:t xml:space="preserve">then </w:t>
+      </w:r>
+      <w:r>
+        <w:rPr>
+          <w:rFonts w:ascii="Times New Roman" w:hAnsi="Times New Roman" w:cs="Times New Roman"/>
+          <w:sz w:val="24"/>
+          <w:szCs w:val="24"/>
+        </w:rPr>
+        <w:t xml:space="preserve">divided into two </w:t>
+      </w:r>
+      <w:r>
+        <w:rPr>
+          <w:rFonts w:ascii="Times New Roman" w:hAnsi="Times New Roman" w:cs="Times New Roman"/>
+          <w:sz w:val="24"/>
+          <w:szCs w:val="24"/>
+        </w:rPr>
+        <w:t>equal set</w:t>
+      </w:r>
+      <w:r>
+        <w:rPr>
+          <w:rFonts w:ascii="Times New Roman" w:hAnsi="Times New Roman" w:cs="Times New Roman"/>
+          <w:sz w:val="24"/>
+          <w:szCs w:val="24"/>
+        </w:rPr>
+        <w:t xml:space="preserve">s </w:t>
+      </w:r>
+      <w:r>
+        <w:rPr>
+          <w:rFonts w:ascii="Times New Roman" w:hAnsi="Times New Roman" w:cs="Times New Roman"/>
+          <w:sz w:val="24"/>
+          <w:szCs w:val="24"/>
+        </w:rPr>
+        <w:t xml:space="preserve">to serve as counterbalances, which </w:t>
+      </w:r>
+      <w:r>
+        <w:rPr>
+          <w:rFonts w:ascii="Times New Roman" w:hAnsi="Times New Roman" w:cs="Times New Roman"/>
+          <w:sz w:val="24"/>
+          <w:szCs w:val="24"/>
+        </w:rPr>
+        <w:t>were</w:t>
       </w:r>
       <w:r>
         <w:rPr>
@@ -22550,112 +23335,7 @@
           <w:sz w:val="24"/>
           <w:szCs w:val="24"/>
         </w:rPr>
-        <w:t>strength (BAS)</w:t>
-      </w:r>
-      <w:r>
-        <w:rPr>
-          <w:rFonts w:ascii="Times New Roman" w:hAnsi="Times New Roman" w:cs="Times New Roman"/>
-          <w:sz w:val="24"/>
-          <w:szCs w:val="24"/>
-        </w:rPr>
-        <w:t xml:space="preserve"> based on the University of South Florida Free Association Norms (</w:t>
-      </w:r>
-      <w:r>
-        <w:rPr>
-          <w:rFonts w:ascii="Times New Roman" w:hAnsi="Times New Roman" w:cs="Times New Roman"/>
-          <w:color w:val="4472C4" w:themeColor="accent1"/>
-          <w:sz w:val="24"/>
-          <w:szCs w:val="24"/>
-        </w:rPr>
-        <w:t xml:space="preserve">D. L. </w:t>
-      </w:r>
-      <w:r>
-        <w:rPr>
-          <w:rFonts w:ascii="Times New Roman" w:hAnsi="Times New Roman" w:cs="Times New Roman"/>
-          <w:sz w:val="24"/>
-          <w:szCs w:val="24"/>
-        </w:rPr>
-        <w:t>Nelson</w:t>
-      </w:r>
-      <w:r>
-        <w:rPr>
-          <w:rFonts w:ascii="Times New Roman" w:hAnsi="Times New Roman" w:cs="Times New Roman"/>
-          <w:sz w:val="24"/>
-          <w:szCs w:val="24"/>
-        </w:rPr>
-        <w:t xml:space="preserve"> et al.</w:t>
-      </w:r>
-      <w:r>
-        <w:rPr>
-          <w:rFonts w:ascii="Times New Roman" w:hAnsi="Times New Roman" w:cs="Times New Roman"/>
-          <w:sz w:val="24"/>
-          <w:szCs w:val="24"/>
-        </w:rPr>
-        <w:t>, 2004</w:t>
-      </w:r>
-      <w:r>
-        <w:rPr>
-          <w:rFonts w:ascii="Times New Roman" w:hAnsi="Times New Roman" w:cs="Times New Roman"/>
-          <w:sz w:val="24"/>
-          <w:szCs w:val="24"/>
-        </w:rPr>
-        <w:t>)</w:t>
-      </w:r>
-      <w:r>
-        <w:rPr>
-          <w:rFonts w:ascii="Times New Roman" w:hAnsi="Times New Roman" w:cs="Times New Roman"/>
-          <w:sz w:val="24"/>
-          <w:szCs w:val="24"/>
-        </w:rPr>
-        <w:t xml:space="preserve">. Lists were </w:t>
-      </w:r>
-      <w:r>
-        <w:rPr>
-          <w:rFonts w:ascii="Times New Roman" w:hAnsi="Times New Roman" w:cs="Times New Roman"/>
-          <w:sz w:val="24"/>
-          <w:szCs w:val="24"/>
-        </w:rPr>
-        <w:t xml:space="preserve">then </w:t>
-      </w:r>
-      <w:r>
-        <w:rPr>
-          <w:rFonts w:ascii="Times New Roman" w:hAnsi="Times New Roman" w:cs="Times New Roman"/>
-          <w:sz w:val="24"/>
-          <w:szCs w:val="24"/>
-        </w:rPr>
-        <w:t xml:space="preserve">divided into two </w:t>
-      </w:r>
-      <w:r>
-        <w:rPr>
-          <w:rFonts w:ascii="Times New Roman" w:hAnsi="Times New Roman" w:cs="Times New Roman"/>
-          <w:sz w:val="24"/>
-          <w:szCs w:val="24"/>
-        </w:rPr>
-        <w:t>equal set</w:t>
-      </w:r>
-      <w:r>
-        <w:rPr>
-          <w:rFonts w:ascii="Times New Roman" w:hAnsi="Times New Roman" w:cs="Times New Roman"/>
-          <w:sz w:val="24"/>
-          <w:szCs w:val="24"/>
-        </w:rPr>
-        <w:t xml:space="preserve">s </w:t>
-      </w:r>
-      <w:r>
-        <w:rPr>
-          <w:rFonts w:ascii="Times New Roman" w:hAnsi="Times New Roman" w:cs="Times New Roman"/>
-          <w:sz w:val="24"/>
-          <w:szCs w:val="24"/>
-        </w:rPr>
-        <w:t xml:space="preserve">to serve as counterbalances, which </w:t>
-      </w:r>
-      <w:r>
-        <w:rPr>
-          <w:rFonts w:ascii="Times New Roman" w:hAnsi="Times New Roman" w:cs="Times New Roman"/>
-          <w:sz w:val="24"/>
-          <w:szCs w:val="24"/>
-        </w:rPr>
-        <w:t>were</w:t>
+        <w:t>matched on BAS</w:t>
       </w:r>
       <w:r>
         <w:rPr>
@@ -22668,10 +23348,55 @@
       <w:r>
         <w:rPr>
           <w:rFonts w:ascii="Times New Roman" w:hAnsi="Times New Roman" w:cs="Times New Roman"/>
-          <w:sz w:val="24"/>
-          <w:szCs w:val="24"/>
-        </w:rPr>
-        <w:t>matched on BAS</w:t>
+          <w:color w:val="4472C4" w:themeColor="accent1"/>
+          <w:sz w:val="24"/>
+          <w:szCs w:val="24"/>
+        </w:rPr>
+        <w:t xml:space="preserve">(see Table </w:t>
+      </w:r>
+      <w:r>
+        <w:rPr>
+          <w:rFonts w:ascii="Times New Roman" w:hAnsi="Times New Roman" w:cs="Times New Roman"/>
+          <w:color w:val="4472C4" w:themeColor="accent1"/>
+          <w:sz w:val="24"/>
+          <w:szCs w:val="24"/>
+        </w:rPr>
+        <w:t>A</w:t>
+      </w:r>
+      <w:r>
+        <w:rPr>
+          <w:rFonts w:ascii="Times New Roman" w:hAnsi="Times New Roman" w:cs="Times New Roman"/>
+          <w:color w:val="4472C4" w:themeColor="accent1"/>
+          <w:sz w:val="24"/>
+          <w:szCs w:val="24"/>
+        </w:rPr>
+        <w:t>5</w:t>
+      </w:r>
+      <w:r>
+        <w:rPr>
+          <w:rFonts w:ascii="Times New Roman" w:hAnsi="Times New Roman" w:cs="Times New Roman"/>
+          <w:color w:val="4472C4" w:themeColor="accent1"/>
+          <w:sz w:val="24"/>
+          <w:szCs w:val="24"/>
+        </w:rPr>
+        <w:t xml:space="preserve"> for</w:t>
+      </w:r>
+      <w:r>
+        <w:rPr>
+          <w:rFonts w:ascii="Times New Roman" w:hAnsi="Times New Roman" w:cs="Times New Roman"/>
+          <w:color w:val="4472C4" w:themeColor="accent1"/>
+          <w:sz w:val="24"/>
+          <w:szCs w:val="24"/>
+        </w:rPr>
+        <w:t xml:space="preserve"> stimuli properties)</w:t>
+      </w:r>
+      <w:r>
+        <w:rPr>
+          <w:rFonts w:ascii="Times New Roman" w:hAnsi="Times New Roman" w:cs="Times New Roman"/>
+          <w:sz w:val="24"/>
+          <w:szCs w:val="24"/>
+        </w:rPr>
+        <w:t>.</w:t>
       </w:r>
       <w:r>
         <w:rPr>
@@ -22684,55 +23409,50 @@
       <w:r>
         <w:rPr>
           <w:rFonts w:ascii="Times New Roman" w:hAnsi="Times New Roman" w:cs="Times New Roman"/>
-          <w:color w:val="4472C4" w:themeColor="accent1"/>
-          <w:sz w:val="24"/>
-          <w:szCs w:val="24"/>
-        </w:rPr>
-        <w:t xml:space="preserve">(see Table </w:t>
-      </w:r>
-      <w:r>
-        <w:rPr>
-          <w:rFonts w:ascii="Times New Roman" w:hAnsi="Times New Roman" w:cs="Times New Roman"/>
-          <w:color w:val="4472C4" w:themeColor="accent1"/>
-          <w:sz w:val="24"/>
-          <w:szCs w:val="24"/>
-        </w:rPr>
-        <w:t>A</w:t>
-      </w:r>
-      <w:r>
-        <w:rPr>
-          <w:rFonts w:ascii="Times New Roman" w:hAnsi="Times New Roman" w:cs="Times New Roman"/>
-          <w:color w:val="4472C4" w:themeColor="accent1"/>
-          <w:sz w:val="24"/>
-          <w:szCs w:val="24"/>
-        </w:rPr>
-        <w:t>5</w:t>
-      </w:r>
-      <w:r>
-        <w:rPr>
-          <w:rFonts w:ascii="Times New Roman" w:hAnsi="Times New Roman" w:cs="Times New Roman"/>
-          <w:color w:val="4472C4" w:themeColor="accent1"/>
-          <w:sz w:val="24"/>
-          <w:szCs w:val="24"/>
-        </w:rPr>
-        <w:t xml:space="preserve"> for</w:t>
-      </w:r>
-      <w:r>
-        <w:rPr>
-          <w:rFonts w:ascii="Times New Roman" w:hAnsi="Times New Roman" w:cs="Times New Roman"/>
-          <w:color w:val="4472C4" w:themeColor="accent1"/>
-          <w:sz w:val="24"/>
-          <w:szCs w:val="24"/>
-        </w:rPr>
-        <w:t xml:space="preserve"> stimuli properties)</w:t>
-      </w:r>
-      <w:r>
-        <w:rPr>
-          <w:rFonts w:ascii="Times New Roman" w:hAnsi="Times New Roman" w:cs="Times New Roman"/>
-          <w:sz w:val="24"/>
-          <w:szCs w:val="24"/>
-        </w:rPr>
-        <w:t>.</w:t>
+          <w:sz w:val="24"/>
+          <w:szCs w:val="24"/>
+        </w:rPr>
+        <w:t>Next</w:t>
+      </w:r>
+      <w:r>
+        <w:rPr>
+          <w:rFonts w:ascii="Times New Roman" w:hAnsi="Times New Roman" w:cs="Times New Roman"/>
+          <w:sz w:val="24"/>
+          <w:szCs w:val="24"/>
+        </w:rPr>
+        <w:t xml:space="preserve">, </w:t>
+      </w:r>
+      <w:r>
+        <w:rPr>
+          <w:rFonts w:ascii="Times New Roman" w:hAnsi="Times New Roman" w:cs="Times New Roman"/>
+          <w:sz w:val="24"/>
+          <w:szCs w:val="24"/>
+        </w:rPr>
+        <w:t>a</w:t>
+      </w:r>
+      <w:r>
+        <w:rPr>
+          <w:rFonts w:ascii="Times New Roman" w:hAnsi="Times New Roman" w:cs="Times New Roman"/>
+          <w:sz w:val="24"/>
+          <w:szCs w:val="24"/>
+        </w:rPr>
+        <w:t xml:space="preserve">n 80-item old/new recognition test was generated based on these lists and consisted of 30 previously studied items (taken from positions 2, 8, and 10 from each studied list), 10 critical lures </w:t>
+      </w:r>
+      <w:r>
+        <w:rPr>
+          <w:rFonts w:ascii="Times New Roman" w:hAnsi="Times New Roman" w:cs="Times New Roman"/>
+          <w:sz w:val="24"/>
+          <w:szCs w:val="24"/>
+        </w:rPr>
+        <w:t>corresponding to</w:t>
+      </w:r>
+      <w:r>
+        <w:rPr>
+          <w:rFonts w:ascii="Times New Roman" w:hAnsi="Times New Roman" w:cs="Times New Roman"/>
+          <w:sz w:val="24"/>
+          <w:szCs w:val="24"/>
+        </w:rPr>
+        <w:t xml:space="preserve"> each studied list, 30 non-presented items taken from non-studied, counterbalanced lists, and</w:t>
       </w:r>
       <w:r>
         <w:rPr>
@@ -22748,47 +23468,39 @@
           <w:sz w:val="24"/>
           <w:szCs w:val="24"/>
         </w:rPr>
-        <w:t>Next</w:t>
-      </w:r>
-      <w:r>
-        <w:rPr>
-          <w:rFonts w:ascii="Times New Roman" w:hAnsi="Times New Roman" w:cs="Times New Roman"/>
-          <w:sz w:val="24"/>
-          <w:szCs w:val="24"/>
-        </w:rPr>
-        <w:t xml:space="preserve">, </w:t>
-      </w:r>
-      <w:r>
-        <w:rPr>
-          <w:rFonts w:ascii="Times New Roman" w:hAnsi="Times New Roman" w:cs="Times New Roman"/>
-          <w:sz w:val="24"/>
-          <w:szCs w:val="24"/>
-        </w:rPr>
-        <w:t>a</w:t>
-      </w:r>
-      <w:r>
-        <w:rPr>
-          <w:rFonts w:ascii="Times New Roman" w:hAnsi="Times New Roman" w:cs="Times New Roman"/>
-          <w:sz w:val="24"/>
-          <w:szCs w:val="24"/>
-        </w:rPr>
-        <w:t xml:space="preserve">n 80-item old/new recognition test was generated based on these lists and consisted of 30 previously studied items (taken from positions 2, 8, and 10 from each studied list), 10 critical lures </w:t>
-      </w:r>
-      <w:r>
-        <w:rPr>
-          <w:rFonts w:ascii="Times New Roman" w:hAnsi="Times New Roman" w:cs="Times New Roman"/>
-          <w:sz w:val="24"/>
-          <w:szCs w:val="24"/>
-        </w:rPr>
-        <w:t>corresponding to</w:t>
-      </w:r>
-      <w:r>
-        <w:rPr>
-          <w:rFonts w:ascii="Times New Roman" w:hAnsi="Times New Roman" w:cs="Times New Roman"/>
-          <w:sz w:val="24"/>
-          <w:szCs w:val="24"/>
-        </w:rPr>
-        <w:t xml:space="preserve"> each studied list, 30 non-presented items taken from non-studied, counterbalanced lists, and 10 critical lure controls which corresponded to the non-studied lists. The general procedure was identical to Experiment 1B</w:t>
+        <w:t>10 critical lure control</w:t>
+      </w:r>
+      <w:r>
+        <w:rPr>
+          <w:rFonts w:ascii="Times New Roman" w:hAnsi="Times New Roman" w:cs="Times New Roman"/>
+          <w:sz w:val="24"/>
+          <w:szCs w:val="24"/>
+        </w:rPr>
+        <w:t xml:space="preserve"> items</w:t>
+      </w:r>
+      <w:r>
+        <w:rPr>
+          <w:rFonts w:ascii="Times New Roman" w:hAnsi="Times New Roman" w:cs="Times New Roman"/>
+          <w:sz w:val="24"/>
+          <w:szCs w:val="24"/>
+        </w:rPr>
+        <w:t xml:space="preserve"> which corresponded to</w:t>
+      </w:r>
+      <w:r>
+        <w:rPr>
+          <w:rFonts w:ascii="Times New Roman" w:hAnsi="Times New Roman" w:cs="Times New Roman"/>
+          <w:sz w:val="24"/>
+          <w:szCs w:val="24"/>
+        </w:rPr>
+        <w:t xml:space="preserve"> each of</w:t>
+      </w:r>
+      <w:r>
+        <w:rPr>
+          <w:rFonts w:ascii="Times New Roman" w:hAnsi="Times New Roman" w:cs="Times New Roman"/>
+          <w:sz w:val="24"/>
+          <w:szCs w:val="24"/>
+        </w:rPr>
+        <w:t xml:space="preserve"> the non-studied lists. The general procedure was identical to Experiment 1B</w:t>
       </w:r>
       <w:r>
         <w:rPr>
@@ -22847,7 +23559,23 @@
           <w:sz w:val="24"/>
           <w:szCs w:val="24"/>
         </w:rPr>
-        <w:t>studied all 10 lists back-to-back, with the order of list presentation randomized for each participant. All JOL instructions were identical to the previous experiments, and depending on their encoding group, participants either provided their JOLs concurrent</w:t>
+        <w:t xml:space="preserve">studied all 10 lists back-to-back, with the order of list presentation randomized for each participant. All JOL instructions were identical to the previous experiments, and depending on their encoding group, participants either provided </w:t>
+      </w:r>
+      <w:r>
+        <w:rPr>
+          <w:rFonts w:ascii="Times New Roman" w:hAnsi="Times New Roman" w:cs="Times New Roman"/>
+          <w:sz w:val="24"/>
+          <w:szCs w:val="24"/>
+        </w:rPr>
+        <w:t>item-level</w:t>
+      </w:r>
+      <w:r>
+        <w:rPr>
+          <w:rFonts w:ascii="Times New Roman" w:hAnsi="Times New Roman" w:cs="Times New Roman"/>
+          <w:sz w:val="24"/>
+          <w:szCs w:val="24"/>
+        </w:rPr>
+        <w:t xml:space="preserve"> JOLs concurrent</w:t>
       </w:r>
       <w:r>
         <w:rPr>
@@ -22863,7 +23591,23 @@
           <w:sz w:val="24"/>
           <w:szCs w:val="24"/>
         </w:rPr>
-        <w:t xml:space="preserve"> with study, made list-wise JOLs following the completion of each list, or read each word silently. Like the previous </w:t>
+        <w:t xml:space="preserve"> with study, made </w:t>
+      </w:r>
+      <w:r>
+        <w:rPr>
+          <w:rFonts w:ascii="Times New Roman" w:hAnsi="Times New Roman" w:cs="Times New Roman"/>
+          <w:sz w:val="24"/>
+          <w:szCs w:val="24"/>
+        </w:rPr>
+        <w:t>global</w:t>
+      </w:r>
+      <w:r>
+        <w:rPr>
+          <w:rFonts w:ascii="Times New Roman" w:hAnsi="Times New Roman" w:cs="Times New Roman"/>
+          <w:sz w:val="24"/>
+          <w:szCs w:val="24"/>
+        </w:rPr>
+        <w:t xml:space="preserve"> JOLs following the completion of each list, or read each word silently. Like the previous </w:t>
       </w:r>
       <w:r>
         <w:rPr>
@@ -23445,6 +24189,7 @@
         </w:rPr>
         <w:t>comparisons differed significantly (</w:t>
       </w:r>
+      <w:proofErr w:type="spellStart"/>
       <w:r>
         <w:rPr>
           <w:rFonts w:ascii="Times New Roman" w:hAnsi="Times New Roman" w:cs="Times New Roman"/>
@@ -23461,8 +24206,18 @@
           <w:sz w:val="24"/>
           <w:szCs w:val="24"/>
         </w:rPr>
-        <w:t xml:space="preserve">s ≥ 3.33, </w:t>
-      </w:r>
+        <w:t>s</w:t>
+      </w:r>
+      <w:proofErr w:type="spellEnd"/>
+      <w:r>
+        <w:rPr>
+          <w:rFonts w:ascii="Times New Roman" w:hAnsi="Times New Roman" w:cs="Times New Roman"/>
+          <w:sz w:val="24"/>
+          <w:szCs w:val="24"/>
+        </w:rPr>
+        <w:t xml:space="preserve"> ≥ 3.33, </w:t>
+      </w:r>
+      <w:proofErr w:type="spellStart"/>
       <w:r>
         <w:rPr>
           <w:rFonts w:ascii="Times New Roman" w:hAnsi="Times New Roman" w:cs="Times New Roman"/>
@@ -23480,7 +24235,17 @@
           <w:sz w:val="24"/>
           <w:szCs w:val="24"/>
         </w:rPr>
-        <w:t xml:space="preserve">s ≤ </w:t>
+        <w:t>s</w:t>
+      </w:r>
+      <w:proofErr w:type="spellEnd"/>
+      <w:r>
+        <w:rPr>
+          <w:rFonts w:ascii="Times New Roman" w:hAnsi="Times New Roman" w:cs="Times New Roman"/>
+          <w:color w:val="4472C4" w:themeColor="accent1"/>
+          <w:sz w:val="24"/>
+          <w:szCs w:val="24"/>
+        </w:rPr>
+        <w:t xml:space="preserve"> ≤ </w:t>
       </w:r>
       <w:r>
         <w:rPr>
@@ -23892,6 +24657,7 @@
         </w:rPr>
         <w:t>). All comparisons differed significantly (</w:t>
       </w:r>
+      <w:proofErr w:type="spellStart"/>
       <w:r>
         <w:rPr>
           <w:rFonts w:ascii="Times New Roman" w:hAnsi="Times New Roman" w:cs="Times New Roman"/>
@@ -23908,7 +24674,16 @@
           <w:sz w:val="24"/>
           <w:szCs w:val="24"/>
         </w:rPr>
-        <w:t xml:space="preserve">s ≥ </w:t>
+        <w:t>s</w:t>
+      </w:r>
+      <w:proofErr w:type="spellEnd"/>
+      <w:r>
+        <w:rPr>
+          <w:rFonts w:ascii="Times New Roman" w:hAnsi="Times New Roman" w:cs="Times New Roman"/>
+          <w:sz w:val="24"/>
+          <w:szCs w:val="24"/>
+        </w:rPr>
+        <w:t xml:space="preserve"> ≥ </w:t>
       </w:r>
       <w:r>
         <w:rPr>
@@ -23926,6 +24701,7 @@
         </w:rPr>
         <w:t xml:space="preserve">, </w:t>
       </w:r>
+      <w:proofErr w:type="spellStart"/>
       <w:r>
         <w:rPr>
           <w:rFonts w:ascii="Times New Roman" w:hAnsi="Times New Roman" w:cs="Times New Roman"/>
@@ -23943,7 +24719,17 @@
           <w:sz w:val="24"/>
           <w:szCs w:val="24"/>
         </w:rPr>
-        <w:t xml:space="preserve">s ≤ </w:t>
+        <w:t>s</w:t>
+      </w:r>
+      <w:proofErr w:type="spellEnd"/>
+      <w:r>
+        <w:rPr>
+          <w:rFonts w:ascii="Times New Roman" w:hAnsi="Times New Roman" w:cs="Times New Roman"/>
+          <w:color w:val="4472C4" w:themeColor="accent1"/>
+          <w:sz w:val="24"/>
+          <w:szCs w:val="24"/>
+        </w:rPr>
+        <w:t xml:space="preserve"> ≤ </w:t>
       </w:r>
       <w:r>
         <w:rPr>
@@ -24932,6 +25718,7 @@
         </w:rPr>
         <w:t>did not reach significance (</w:t>
       </w:r>
+      <w:proofErr w:type="spellStart"/>
       <w:r>
         <w:rPr>
           <w:rFonts w:ascii="Times New Roman" w:hAnsi="Times New Roman" w:cs="Times New Roman"/>
@@ -24948,7 +25735,16 @@
           <w:sz w:val="24"/>
           <w:szCs w:val="24"/>
         </w:rPr>
-        <w:t>s ≤ 1.99</w:t>
+        <w:t>s</w:t>
+      </w:r>
+      <w:proofErr w:type="spellEnd"/>
+      <w:r>
+        <w:rPr>
+          <w:rFonts w:ascii="Times New Roman" w:hAnsi="Times New Roman" w:cs="Times New Roman"/>
+          <w:sz w:val="24"/>
+          <w:szCs w:val="24"/>
+        </w:rPr>
+        <w:t xml:space="preserve"> ≤ 1.99</w:t>
       </w:r>
       <w:r>
         <w:rPr>
@@ -24958,6 +25754,7 @@
         </w:rPr>
         <w:t xml:space="preserve">, </w:t>
       </w:r>
+      <w:proofErr w:type="spellStart"/>
       <w:r>
         <w:rPr>
           <w:rFonts w:ascii="Times New Roman" w:hAnsi="Times New Roman" w:cs="Times New Roman"/>
@@ -24976,6 +25773,7 @@
         </w:rPr>
         <w:t>s</w:t>
       </w:r>
+      <w:proofErr w:type="spellEnd"/>
       <w:r>
         <w:rPr>
           <w:rFonts w:ascii="Times New Roman" w:hAnsi="Times New Roman" w:cs="Times New Roman"/>
@@ -25397,6 +26195,7 @@
         </w:rPr>
         <w:t xml:space="preserve"> All comparisons differed significantly (</w:t>
       </w:r>
+      <w:proofErr w:type="spellStart"/>
       <w:r>
         <w:rPr>
           <w:rFonts w:ascii="Times New Roman" w:hAnsi="Times New Roman" w:cs="Times New Roman"/>
@@ -25413,7 +26212,16 @@
           <w:sz w:val="24"/>
           <w:szCs w:val="24"/>
         </w:rPr>
-        <w:t xml:space="preserve">s ≥ </w:t>
+        <w:t>s</w:t>
+      </w:r>
+      <w:proofErr w:type="spellEnd"/>
+      <w:r>
+        <w:rPr>
+          <w:rFonts w:ascii="Times New Roman" w:hAnsi="Times New Roman" w:cs="Times New Roman"/>
+          <w:sz w:val="24"/>
+          <w:szCs w:val="24"/>
+        </w:rPr>
+        <w:t xml:space="preserve"> ≥ </w:t>
       </w:r>
       <w:r>
         <w:rPr>
@@ -25431,6 +26239,7 @@
         </w:rPr>
         <w:t xml:space="preserve">, </w:t>
       </w:r>
+      <w:proofErr w:type="spellStart"/>
       <w:r>
         <w:rPr>
           <w:rFonts w:ascii="Times New Roman" w:hAnsi="Times New Roman" w:cs="Times New Roman"/>
@@ -25448,7 +26257,17 @@
           <w:sz w:val="24"/>
           <w:szCs w:val="24"/>
         </w:rPr>
-        <w:t xml:space="preserve">s ≤ </w:t>
+        <w:t>s</w:t>
+      </w:r>
+      <w:proofErr w:type="spellEnd"/>
+      <w:r>
+        <w:rPr>
+          <w:rFonts w:ascii="Times New Roman" w:hAnsi="Times New Roman" w:cs="Times New Roman"/>
+          <w:color w:val="4472C4" w:themeColor="accent1"/>
+          <w:sz w:val="24"/>
+          <w:szCs w:val="24"/>
+        </w:rPr>
+        <w:t xml:space="preserve"> ≤ </w:t>
       </w:r>
       <w:r>
         <w:rPr>
@@ -26578,7 +27397,16 @@
           <w:sz w:val="24"/>
           <w:szCs w:val="24"/>
         </w:rPr>
-        <w:t>Finally, although item-level JOLs did not increase false recognition, this JOL type also did not reduce false recognition as initially predicted.</w:t>
+        <w:t>A</w:t>
+      </w:r>
+      <w:r>
+        <w:rPr>
+          <w:rFonts w:ascii="Times New Roman" w:hAnsi="Times New Roman" w:cs="Times New Roman"/>
+          <w:color w:val="4472C4" w:themeColor="accent1"/>
+          <w:sz w:val="24"/>
+          <w:szCs w:val="24"/>
+        </w:rPr>
+        <w:t>lthough item-level JOLs did not increase false recognition, this JOL type also did not reduce false recognition as initially predicted.</w:t>
       </w:r>
       <w:r>
         <w:rPr>
@@ -27171,7 +27999,39 @@
           <w:sz w:val="24"/>
           <w:szCs w:val="24"/>
         </w:rPr>
-        <w:t>JOL reactivity on word lists is specifically driven by item-specific processes.</w:t>
+        <w:t xml:space="preserve">JOL reactivity on word lists is </w:t>
+      </w:r>
+      <w:r>
+        <w:rPr>
+          <w:rFonts w:ascii="Times New Roman" w:hAnsi="Times New Roman" w:cs="Times New Roman"/>
+          <w:sz w:val="24"/>
+          <w:szCs w:val="24"/>
+        </w:rPr>
+        <w:t>primarily</w:t>
+      </w:r>
+      <w:r>
+        <w:rPr>
+          <w:rFonts w:ascii="Times New Roman" w:hAnsi="Times New Roman" w:cs="Times New Roman"/>
+          <w:sz w:val="24"/>
+          <w:szCs w:val="24"/>
+        </w:rPr>
+        <w:t xml:space="preserve"> driven by item-specific</w:t>
+      </w:r>
+      <w:r>
+        <w:rPr>
+          <w:rFonts w:ascii="Times New Roman" w:hAnsi="Times New Roman" w:cs="Times New Roman"/>
+          <w:sz w:val="24"/>
+          <w:szCs w:val="24"/>
+        </w:rPr>
+        <w:t xml:space="preserve"> rather than relational</w:t>
+      </w:r>
+      <w:r>
+        <w:rPr>
+          <w:rFonts w:ascii="Times New Roman" w:hAnsi="Times New Roman" w:cs="Times New Roman"/>
+          <w:sz w:val="24"/>
+          <w:szCs w:val="24"/>
+        </w:rPr>
+        <w:t xml:space="preserve"> processes.</w:t>
       </w:r>
     </w:p>
     <w:p>
@@ -27390,7 +28250,25 @@
           <w:sz w:val="24"/>
           <w:szCs w:val="24"/>
         </w:rPr>
-        <w:t xml:space="preserve">JOLs were non-reactive on free-recall contrasts with previous work by Senkova and Otani (2021), this null reactivity pattern is consistent with reactivity patterns reported by Zhao et al. (2023) who similarly showed that item-level JOLs did not improve free-recall of study lists. </w:t>
+        <w:t xml:space="preserve">JOLs were non-reactive on free-recall contrasts with previous work by </w:t>
+      </w:r>
+      <w:proofErr w:type="spellStart"/>
+      <w:r>
+        <w:rPr>
+          <w:rFonts w:ascii="Times New Roman" w:hAnsi="Times New Roman" w:cs="Times New Roman"/>
+          <w:sz w:val="24"/>
+          <w:szCs w:val="24"/>
+        </w:rPr>
+        <w:t>Senkova</w:t>
+      </w:r>
+      <w:proofErr w:type="spellEnd"/>
+      <w:r>
+        <w:rPr>
+          <w:rFonts w:ascii="Times New Roman" w:hAnsi="Times New Roman" w:cs="Times New Roman"/>
+          <w:sz w:val="24"/>
+          <w:szCs w:val="24"/>
+        </w:rPr>
+        <w:t xml:space="preserve"> and Otani (2021), this null reactivity pattern is consistent with reactivity patterns reported by Zhao et al. (2023) who similarly showed that item-level JOLs did not improve free-recall of study lists. </w:t>
       </w:r>
       <w:r>
         <w:rPr>
@@ -27502,7 +28380,23 @@
           <w:sz w:val="24"/>
           <w:szCs w:val="24"/>
         </w:rPr>
-        <w:t xml:space="preserve"> Additionally, item-level JOLs also improved recognition of uncategorized lists.</w:t>
+        <w:t xml:space="preserve"> </w:t>
+      </w:r>
+      <w:r>
+        <w:rPr>
+          <w:rFonts w:ascii="Times New Roman" w:hAnsi="Times New Roman" w:cs="Times New Roman"/>
+          <w:sz w:val="24"/>
+          <w:szCs w:val="24"/>
+        </w:rPr>
+        <w:t>Finally</w:t>
+      </w:r>
+      <w:r>
+        <w:rPr>
+          <w:rFonts w:ascii="Times New Roman" w:hAnsi="Times New Roman" w:cs="Times New Roman"/>
+          <w:sz w:val="24"/>
+          <w:szCs w:val="24"/>
+        </w:rPr>
+        <w:t>, item-level JOLs also improved recognition of uncategorized lists.</w:t>
       </w:r>
       <w:r>
         <w:rPr>
@@ -28263,7 +29157,27 @@
           <w:sz w:val="24"/>
           <w:szCs w:val="24"/>
         </w:rPr>
-        <w:t>(see Yonalinas, 2002</w:t>
+        <w:t xml:space="preserve">(see </w:t>
+      </w:r>
+      <w:proofErr w:type="spellStart"/>
+      <w:r>
+        <w:rPr>
+          <w:rFonts w:ascii="Times New Roman" w:hAnsi="Times New Roman" w:cs="Times New Roman"/>
+          <w:color w:val="4472C4" w:themeColor="accent1"/>
+          <w:sz w:val="24"/>
+          <w:szCs w:val="24"/>
+        </w:rPr>
+        <w:t>Yonalinas</w:t>
+      </w:r>
+      <w:proofErr w:type="spellEnd"/>
+      <w:r>
+        <w:rPr>
+          <w:rFonts w:ascii="Times New Roman" w:hAnsi="Times New Roman" w:cs="Times New Roman"/>
+          <w:color w:val="4472C4" w:themeColor="accent1"/>
+          <w:sz w:val="24"/>
+          <w:szCs w:val="24"/>
+        </w:rPr>
+        <w:t>, 2002</w:t>
       </w:r>
       <w:r>
         <w:rPr>
@@ -28762,7 +29676,25 @@
           <w:sz w:val="24"/>
           <w:szCs w:val="24"/>
         </w:rPr>
-        <w:t>Given these differences in study</w:t>
+        <w:t>Given th</w:t>
+      </w:r>
+      <w:r>
+        <w:rPr>
+          <w:rFonts w:ascii="Times New Roman" w:hAnsi="Times New Roman" w:cs="Times New Roman"/>
+          <w:color w:val="4472C4" w:themeColor="accent1"/>
+          <w:sz w:val="24"/>
+          <w:szCs w:val="24"/>
+        </w:rPr>
+        <w:t xml:space="preserve">is discrepancy </w:t>
+      </w:r>
+      <w:r>
+        <w:rPr>
+          <w:rFonts w:ascii="Times New Roman" w:hAnsi="Times New Roman" w:cs="Times New Roman"/>
+          <w:color w:val="4472C4" w:themeColor="accent1"/>
+          <w:sz w:val="24"/>
+          <w:szCs w:val="24"/>
+        </w:rPr>
+        <w:t>in study</w:t>
       </w:r>
       <w:r>
         <w:rPr>
@@ -28798,16 +29730,25 @@
           <w:sz w:val="24"/>
           <w:szCs w:val="24"/>
         </w:rPr>
-        <w:t>Separately, d</w:t>
-      </w:r>
-      <w:r>
-        <w:rPr>
-          <w:rFonts w:ascii="Times New Roman" w:hAnsi="Times New Roman" w:cs="Times New Roman"/>
-          <w:color w:val="4472C4" w:themeColor="accent1"/>
-          <w:sz w:val="24"/>
-          <w:szCs w:val="24"/>
-        </w:rPr>
-        <w:t xml:space="preserve">iscrepancies in presentation format may </w:t>
+        <w:t xml:space="preserve">Separately, </w:t>
+      </w:r>
+      <w:r>
+        <w:rPr>
+          <w:rFonts w:ascii="Times New Roman" w:hAnsi="Times New Roman" w:cs="Times New Roman"/>
+          <w:color w:val="4472C4" w:themeColor="accent1"/>
+          <w:sz w:val="24"/>
+          <w:szCs w:val="24"/>
+        </w:rPr>
+        <w:t>differences</w:t>
+      </w:r>
+      <w:r>
+        <w:rPr>
+          <w:rFonts w:ascii="Times New Roman" w:hAnsi="Times New Roman" w:cs="Times New Roman"/>
+          <w:color w:val="4472C4" w:themeColor="accent1"/>
+          <w:sz w:val="24"/>
+          <w:szCs w:val="24"/>
+        </w:rPr>
+        <w:t xml:space="preserve"> in presentation format may </w:t>
       </w:r>
       <w:r>
         <w:rPr>
@@ -29261,7 +30202,43 @@
           <w:sz w:val="24"/>
           <w:szCs w:val="24"/>
         </w:rPr>
-        <w:t xml:space="preserve"> (e.g., Halamish &amp; Undorf, 2023; Maxwell &amp; Huff, 2024; Rivers et al., 2023)</w:t>
+        <w:t xml:space="preserve"> (e.g., </w:t>
+      </w:r>
+      <w:proofErr w:type="spellStart"/>
+      <w:r>
+        <w:rPr>
+          <w:rFonts w:ascii="Times New Roman" w:hAnsi="Times New Roman" w:cs="Times New Roman"/>
+          <w:sz w:val="24"/>
+          <w:szCs w:val="24"/>
+        </w:rPr>
+        <w:t>Halamish</w:t>
+      </w:r>
+      <w:proofErr w:type="spellEnd"/>
+      <w:r>
+        <w:rPr>
+          <w:rFonts w:ascii="Times New Roman" w:hAnsi="Times New Roman" w:cs="Times New Roman"/>
+          <w:sz w:val="24"/>
+          <w:szCs w:val="24"/>
+        </w:rPr>
+        <w:t xml:space="preserve"> &amp; </w:t>
+      </w:r>
+      <w:proofErr w:type="spellStart"/>
+      <w:r>
+        <w:rPr>
+          <w:rFonts w:ascii="Times New Roman" w:hAnsi="Times New Roman" w:cs="Times New Roman"/>
+          <w:sz w:val="24"/>
+          <w:szCs w:val="24"/>
+        </w:rPr>
+        <w:t>Undorf</w:t>
+      </w:r>
+      <w:proofErr w:type="spellEnd"/>
+      <w:r>
+        <w:rPr>
+          <w:rFonts w:ascii="Times New Roman" w:hAnsi="Times New Roman" w:cs="Times New Roman"/>
+          <w:sz w:val="24"/>
+          <w:szCs w:val="24"/>
+        </w:rPr>
+        <w:t>, 2023; Maxwell &amp; Huff, 2024; Rivers et al., 2023)</w:t>
       </w:r>
       <w:r>
         <w:rPr>
@@ -29603,7 +30580,47 @@
           <w:sz w:val="24"/>
           <w:szCs w:val="24"/>
         </w:rPr>
-        <w:t xml:space="preserve">(e.g. Halamish &amp; Undorf, 2023; Maxwell &amp; Huff, 2024, </w:t>
+        <w:t xml:space="preserve">(e.g. </w:t>
+      </w:r>
+      <w:proofErr w:type="spellStart"/>
+      <w:r>
+        <w:rPr>
+          <w:rFonts w:ascii="Times New Roman" w:hAnsi="Times New Roman" w:cs="Times New Roman"/>
+          <w:color w:val="4472C4" w:themeColor="accent1"/>
+          <w:sz w:val="24"/>
+          <w:szCs w:val="24"/>
+        </w:rPr>
+        <w:t>Halamish</w:t>
+      </w:r>
+      <w:proofErr w:type="spellEnd"/>
+      <w:r>
+        <w:rPr>
+          <w:rFonts w:ascii="Times New Roman" w:hAnsi="Times New Roman" w:cs="Times New Roman"/>
+          <w:color w:val="4472C4" w:themeColor="accent1"/>
+          <w:sz w:val="24"/>
+          <w:szCs w:val="24"/>
+        </w:rPr>
+        <w:t xml:space="preserve"> &amp; </w:t>
+      </w:r>
+      <w:proofErr w:type="spellStart"/>
+      <w:r>
+        <w:rPr>
+          <w:rFonts w:ascii="Times New Roman" w:hAnsi="Times New Roman" w:cs="Times New Roman"/>
+          <w:color w:val="4472C4" w:themeColor="accent1"/>
+          <w:sz w:val="24"/>
+          <w:szCs w:val="24"/>
+        </w:rPr>
+        <w:t>Undorf</w:t>
+      </w:r>
+      <w:proofErr w:type="spellEnd"/>
+      <w:r>
+        <w:rPr>
+          <w:rFonts w:ascii="Times New Roman" w:hAnsi="Times New Roman" w:cs="Times New Roman"/>
+          <w:color w:val="4472C4" w:themeColor="accent1"/>
+          <w:sz w:val="24"/>
+          <w:szCs w:val="24"/>
+        </w:rPr>
+        <w:t xml:space="preserve">, 2023; Maxwell &amp; Huff, 2024, </w:t>
       </w:r>
       <w:r>
         <w:rPr>
@@ -29639,6 +30656,15 @@
           <w:sz w:val="24"/>
           <w:szCs w:val="24"/>
         </w:rPr>
+        <w:t>,</w:t>
+      </w:r>
+      <w:r>
+        <w:rPr>
+          <w:rFonts w:ascii="Times New Roman" w:hAnsi="Times New Roman" w:cs="Times New Roman"/>
+          <w:color w:val="4472C4" w:themeColor="accent1"/>
+          <w:sz w:val="24"/>
+          <w:szCs w:val="24"/>
+        </w:rPr>
         <w:t xml:space="preserve"> these judgments may have </w:t>
       </w:r>
       <w:r>
@@ -29783,16 +30809,25 @@
           <w:sz w:val="24"/>
           <w:szCs w:val="24"/>
         </w:rPr>
-        <w:t>likely reduces</w:t>
-      </w:r>
-      <w:r>
-        <w:rPr>
-          <w:rFonts w:ascii="Times New Roman" w:hAnsi="Times New Roman" w:cs="Times New Roman"/>
-          <w:color w:val="4472C4" w:themeColor="accent1"/>
-          <w:sz w:val="24"/>
-          <w:szCs w:val="24"/>
-        </w:rPr>
-        <w:t xml:space="preserve"> any </w:t>
+        <w:t xml:space="preserve">likely </w:t>
+      </w:r>
+      <w:r>
+        <w:rPr>
+          <w:rFonts w:ascii="Times New Roman" w:hAnsi="Times New Roman" w:cs="Times New Roman"/>
+          <w:color w:val="4472C4" w:themeColor="accent1"/>
+          <w:sz w:val="24"/>
+          <w:szCs w:val="24"/>
+        </w:rPr>
+        <w:t xml:space="preserve">mitigates </w:t>
+      </w:r>
+      <w:r>
+        <w:rPr>
+          <w:rFonts w:ascii="Times New Roman" w:hAnsi="Times New Roman" w:cs="Times New Roman"/>
+          <w:color w:val="4472C4" w:themeColor="accent1"/>
+          <w:sz w:val="24"/>
+          <w:szCs w:val="24"/>
+        </w:rPr>
+        <w:t xml:space="preserve">any </w:t>
       </w:r>
       <w:r>
         <w:rPr>
@@ -29926,7 +30961,34 @@
           <w:sz w:val="24"/>
           <w:szCs w:val="24"/>
         </w:rPr>
-        <w:t>Thus, although both JOL tasks were designed to encourage one specific type of processing over the other, it is unlikely that either JOL task was truly process</w:t>
+        <w:t>Additionally</w:t>
+      </w:r>
+      <w:r>
+        <w:rPr>
+          <w:rFonts w:ascii="Times New Roman" w:hAnsi="Times New Roman" w:cs="Times New Roman"/>
+          <w:color w:val="4472C4" w:themeColor="accent1"/>
+          <w:sz w:val="24"/>
+          <w:szCs w:val="24"/>
+        </w:rPr>
+        <w:t xml:space="preserve">, when participants are instructed to apply item-specific tasks while studying related word lists (e.g., categorized lists, DRM lists), they likely also engage in some degree of relational encoding due to the inherent relational properties of the study lists (Hunt &amp; Seta, 1984). </w:t>
+      </w:r>
+      <w:r>
+        <w:rPr>
+          <w:rFonts w:ascii="Times New Roman" w:hAnsi="Times New Roman" w:cs="Times New Roman"/>
+          <w:color w:val="4472C4" w:themeColor="accent1"/>
+          <w:sz w:val="24"/>
+          <w:szCs w:val="24"/>
+        </w:rPr>
+        <w:t>Thus</w:t>
+      </w:r>
+      <w:r>
+        <w:rPr>
+          <w:rFonts w:ascii="Times New Roman" w:hAnsi="Times New Roman" w:cs="Times New Roman"/>
+          <w:color w:val="4472C4" w:themeColor="accent1"/>
+          <w:sz w:val="24"/>
+          <w:szCs w:val="24"/>
+        </w:rPr>
+        <w:t>, although both JOL tasks were designed to encourage one specific type of processing over the other, it is unlikely that either JOL task was truly process</w:t>
       </w:r>
       <w:r>
         <w:rPr>
@@ -29944,7 +31006,7 @@
           <w:sz w:val="24"/>
           <w:szCs w:val="24"/>
         </w:rPr>
-        <w:t xml:space="preserve">pure (see Huff &amp; Bodner, 2019). For example, when participants are instructed to apply item-specific tasks while studying related word lists (e.g., categorized lists, DRM lists), they likely also engage in some degree of relational encoding due to the inherent relational properties of the study lists (Hunt &amp; Seta, 1984). </w:t>
+        <w:t xml:space="preserve">pure (see Huff &amp; Bodner, 2019). </w:t>
       </w:r>
       <w:r>
         <w:rPr>
@@ -30168,7 +31230,23 @@
           <w:sz w:val="24"/>
           <w:szCs w:val="24"/>
         </w:rPr>
-        <w:t xml:space="preserve">found that JOLs </w:t>
+        <w:t>found that</w:t>
+      </w:r>
+      <w:r>
+        <w:rPr>
+          <w:rFonts w:ascii="Times New Roman" w:hAnsi="Times New Roman" w:cs="Times New Roman"/>
+          <w:sz w:val="24"/>
+          <w:szCs w:val="24"/>
+        </w:rPr>
+        <w:t xml:space="preserve"> </w:t>
+      </w:r>
+      <w:r>
+        <w:rPr>
+          <w:rFonts w:ascii="Times New Roman" w:hAnsi="Times New Roman" w:cs="Times New Roman"/>
+          <w:sz w:val="24"/>
+          <w:szCs w:val="24"/>
+        </w:rPr>
+        <w:t xml:space="preserve">JOLs </w:t>
       </w:r>
       <w:r>
         <w:rPr>
@@ -30233,7 +31311,25 @@
           <w:sz w:val="24"/>
           <w:szCs w:val="24"/>
         </w:rPr>
-        <w:t xml:space="preserve">&amp; Undorf, </w:t>
+        <w:t xml:space="preserve">&amp; </w:t>
+      </w:r>
+      <w:proofErr w:type="spellStart"/>
+      <w:r>
+        <w:rPr>
+          <w:rFonts w:ascii="Times New Roman" w:hAnsi="Times New Roman" w:cs="Times New Roman"/>
+          <w:sz w:val="24"/>
+          <w:szCs w:val="24"/>
+        </w:rPr>
+        <w:t>Undorf</w:t>
+      </w:r>
+      <w:proofErr w:type="spellEnd"/>
+      <w:r>
+        <w:rPr>
+          <w:rFonts w:ascii="Times New Roman" w:hAnsi="Times New Roman" w:cs="Times New Roman"/>
+          <w:sz w:val="24"/>
+          <w:szCs w:val="24"/>
+        </w:rPr>
+        <w:t xml:space="preserve">, </w:t>
       </w:r>
       <w:r>
         <w:rPr>
@@ -30361,15 +31457,49 @@
           <w:sz w:val="24"/>
           <w:szCs w:val="24"/>
         </w:rPr>
-        <w:t>&amp; Undorf,</w:t>
-      </w:r>
-      <w:r>
-        <w:rPr>
-          <w:rFonts w:ascii="Times New Roman" w:hAnsi="Times New Roman" w:cs="Times New Roman"/>
-          <w:sz w:val="24"/>
-          <w:szCs w:val="24"/>
-        </w:rPr>
-        <w:t xml:space="preserve"> who found no positive reactivity on general knowledge when using a multiple-choice paradigm). As</w:t>
+        <w:t xml:space="preserve">&amp; </w:t>
+      </w:r>
+      <w:proofErr w:type="spellStart"/>
+      <w:r>
+        <w:rPr>
+          <w:rFonts w:ascii="Times New Roman" w:hAnsi="Times New Roman" w:cs="Times New Roman"/>
+          <w:sz w:val="24"/>
+          <w:szCs w:val="24"/>
+        </w:rPr>
+        <w:t>Undorf</w:t>
+      </w:r>
+      <w:proofErr w:type="spellEnd"/>
+      <w:r>
+        <w:rPr>
+          <w:rFonts w:ascii="Times New Roman" w:hAnsi="Times New Roman" w:cs="Times New Roman"/>
+          <w:sz w:val="24"/>
+          <w:szCs w:val="24"/>
+        </w:rPr>
+        <w:t>,</w:t>
+      </w:r>
+      <w:r>
+        <w:rPr>
+          <w:rFonts w:ascii="Times New Roman" w:hAnsi="Times New Roman" w:cs="Times New Roman"/>
+          <w:sz w:val="24"/>
+          <w:szCs w:val="24"/>
+        </w:rPr>
+        <w:t xml:space="preserve"> who found no positive reactivity on general knowledge when using a multiple-choice paradigm). </w:t>
+      </w:r>
+      <w:r>
+        <w:rPr>
+          <w:rFonts w:ascii="Times New Roman" w:hAnsi="Times New Roman" w:cs="Times New Roman"/>
+          <w:sz w:val="24"/>
+          <w:szCs w:val="24"/>
+        </w:rPr>
+        <w:t>However, a</w:t>
+      </w:r>
+      <w:r>
+        <w:rPr>
+          <w:rFonts w:ascii="Times New Roman" w:hAnsi="Times New Roman" w:cs="Times New Roman"/>
+          <w:sz w:val="24"/>
+          <w:szCs w:val="24"/>
+        </w:rPr>
+        <w:t>s</w:t>
       </w:r>
       <w:r>
         <w:rPr>
@@ -31009,7 +32139,25 @@
           <w:sz w:val="24"/>
           <w:szCs w:val="24"/>
         </w:rPr>
-        <w:t>, and the manner in which JOLs are framed.</w:t>
+        <w:t xml:space="preserve">, and the </w:t>
+      </w:r>
+      <w:proofErr w:type="gramStart"/>
+      <w:r>
+        <w:rPr>
+          <w:rFonts w:ascii="Times New Roman" w:hAnsi="Times New Roman" w:cs="Times New Roman"/>
+          <w:sz w:val="24"/>
+          <w:szCs w:val="24"/>
+        </w:rPr>
+        <w:t>manner in which</w:t>
+      </w:r>
+      <w:proofErr w:type="gramEnd"/>
+      <w:r>
+        <w:rPr>
+          <w:rFonts w:ascii="Times New Roman" w:hAnsi="Times New Roman" w:cs="Times New Roman"/>
+          <w:sz w:val="24"/>
+          <w:szCs w:val="24"/>
+        </w:rPr>
+        <w:t xml:space="preserve"> JOLs are framed.</w:t>
       </w:r>
       <w:r>
         <w:rPr>
@@ -31740,7 +32888,25 @@
           <w:sz w:val="24"/>
           <w:szCs w:val="24"/>
         </w:rPr>
-        <w:t xml:space="preserve">Deese, J. (1959). On the prediction of occurrence of particular verbal intrusions in immediate recall. </w:t>
+        <w:t xml:space="preserve">Deese, J. (1959). On the prediction of occurrence of </w:t>
+      </w:r>
+      <w:proofErr w:type="gramStart"/>
+      <w:r>
+        <w:rPr>
+          <w:rFonts w:ascii="Times New Roman" w:hAnsi="Times New Roman" w:cs="Times New Roman"/>
+          <w:sz w:val="24"/>
+          <w:szCs w:val="24"/>
+        </w:rPr>
+        <w:t>particular verbal</w:t>
+      </w:r>
+      <w:proofErr w:type="gramEnd"/>
+      <w:r>
+        <w:rPr>
+          <w:rFonts w:ascii="Times New Roman" w:hAnsi="Times New Roman" w:cs="Times New Roman"/>
+          <w:sz w:val="24"/>
+          <w:szCs w:val="24"/>
+        </w:rPr>
+        <w:t xml:space="preserve"> intrusions in immediate recall. </w:t>
       </w:r>
       <w:r>
         <w:rPr>
@@ -31931,7 +33097,25 @@
           <w:sz w:val="24"/>
           <w:szCs w:val="24"/>
         </w:rPr>
-        <w:t>Faul, F., Erdfelder, E., Buchner, A</w:t>
+        <w:t xml:space="preserve">Faul, F., </w:t>
+      </w:r>
+      <w:proofErr w:type="spellStart"/>
+      <w:r>
+        <w:rPr>
+          <w:rFonts w:ascii="Times New Roman" w:hAnsi="Times New Roman" w:cs="Times New Roman"/>
+          <w:sz w:val="24"/>
+          <w:szCs w:val="24"/>
+        </w:rPr>
+        <w:t>Erdfelder</w:t>
+      </w:r>
+      <w:proofErr w:type="spellEnd"/>
+      <w:r>
+        <w:rPr>
+          <w:rFonts w:ascii="Times New Roman" w:hAnsi="Times New Roman" w:cs="Times New Roman"/>
+          <w:sz w:val="24"/>
+          <w:szCs w:val="24"/>
+        </w:rPr>
+        <w:t>, E., Buchner, A</w:t>
       </w:r>
       <w:r>
         <w:rPr>
@@ -32087,7 +33271,25 @@
           <w:sz w:val="24"/>
           <w:szCs w:val="24"/>
         </w:rPr>
-        <w:t>Garcia, M. &amp; Kornell, N. (2015). Collector [Computer software]. Retrieved April 3rd, 2020 from https://github.com/gikeymarica/Collector</w:t>
+        <w:t xml:space="preserve">Garcia, M. &amp; Kornell, N. (2015). Collector [Computer software]. Retrieved April 3rd, </w:t>
+      </w:r>
+      <w:proofErr w:type="gramStart"/>
+      <w:r>
+        <w:rPr>
+          <w:rFonts w:ascii="Times New Roman" w:hAnsi="Times New Roman" w:cs="Times New Roman"/>
+          <w:sz w:val="24"/>
+          <w:szCs w:val="24"/>
+        </w:rPr>
+        <w:t>2020</w:t>
+      </w:r>
+      <w:proofErr w:type="gramEnd"/>
+      <w:r>
+        <w:rPr>
+          <w:rFonts w:ascii="Times New Roman" w:hAnsi="Times New Roman" w:cs="Times New Roman"/>
+          <w:sz w:val="24"/>
+          <w:szCs w:val="24"/>
+        </w:rPr>
+        <w:t xml:space="preserve"> from https://github.com/gikeymarica/Collector</w:t>
       </w:r>
     </w:p>
     <w:p>
@@ -32100,13 +33302,41 @@
           <w:szCs w:val="24"/>
         </w:rPr>
       </w:pPr>
-      <w:r>
-        <w:rPr>
-          <w:rFonts w:ascii="Times New Roman" w:hAnsi="Times New Roman" w:cs="Times New Roman"/>
-          <w:sz w:val="24"/>
-          <w:szCs w:val="24"/>
-        </w:rPr>
-        <w:t>Halamish, V. &amp; Undorf, M. (</w:t>
+      <w:proofErr w:type="spellStart"/>
+      <w:r>
+        <w:rPr>
+          <w:rFonts w:ascii="Times New Roman" w:hAnsi="Times New Roman" w:cs="Times New Roman"/>
+          <w:sz w:val="24"/>
+          <w:szCs w:val="24"/>
+        </w:rPr>
+        <w:t>Halamish</w:t>
+      </w:r>
+      <w:proofErr w:type="spellEnd"/>
+      <w:r>
+        <w:rPr>
+          <w:rFonts w:ascii="Times New Roman" w:hAnsi="Times New Roman" w:cs="Times New Roman"/>
+          <w:sz w:val="24"/>
+          <w:szCs w:val="24"/>
+        </w:rPr>
+        <w:t xml:space="preserve">, V. &amp; </w:t>
+      </w:r>
+      <w:proofErr w:type="spellStart"/>
+      <w:r>
+        <w:rPr>
+          <w:rFonts w:ascii="Times New Roman" w:hAnsi="Times New Roman" w:cs="Times New Roman"/>
+          <w:sz w:val="24"/>
+          <w:szCs w:val="24"/>
+        </w:rPr>
+        <w:t>Undorf</w:t>
+      </w:r>
+      <w:proofErr w:type="spellEnd"/>
+      <w:r>
+        <w:rPr>
+          <w:rFonts w:ascii="Times New Roman" w:hAnsi="Times New Roman" w:cs="Times New Roman"/>
+          <w:sz w:val="24"/>
+          <w:szCs w:val="24"/>
+        </w:rPr>
+        <w:t>, M. (</w:t>
       </w:r>
       <w:r>
         <w:rPr>
@@ -32171,13 +33401,23 @@
           <w:szCs w:val="24"/>
         </w:rPr>
       </w:pPr>
-      <w:r>
-        <w:rPr>
-          <w:rFonts w:ascii="Times New Roman" w:hAnsi="Times New Roman" w:cs="Times New Roman"/>
-          <w:sz w:val="24"/>
-          <w:szCs w:val="24"/>
-        </w:rPr>
-        <w:t xml:space="preserve">Hautus, M. J. (1995). Corrections for extreme proportions and their biasing effects on estimated values of </w:t>
+      <w:proofErr w:type="spellStart"/>
+      <w:r>
+        <w:rPr>
+          <w:rFonts w:ascii="Times New Roman" w:hAnsi="Times New Roman" w:cs="Times New Roman"/>
+          <w:sz w:val="24"/>
+          <w:szCs w:val="24"/>
+        </w:rPr>
+        <w:t>Hautus</w:t>
+      </w:r>
+      <w:proofErr w:type="spellEnd"/>
+      <w:r>
+        <w:rPr>
+          <w:rFonts w:ascii="Times New Roman" w:hAnsi="Times New Roman" w:cs="Times New Roman"/>
+          <w:sz w:val="24"/>
+          <w:szCs w:val="24"/>
+        </w:rPr>
+        <w:t xml:space="preserve">, M. J. (1995). Corrections for extreme proportions and their biasing effects on estimated values of </w:t>
       </w:r>
       <w:r>
         <w:rPr>
@@ -32430,7 +33670,6 @@
         <w:ind w:left="720" w:hanging="720"/>
         <w:rPr>
           <w:rFonts w:ascii="Times New Roman" w:hAnsi="Times New Roman" w:cs="Times New Roman"/>
-          <w:color w:val="4472C4" w:themeColor="accent1"/>
           <w:sz w:val="24"/>
           <w:szCs w:val="24"/>
         </w:rPr>
@@ -32438,30 +33677,44 @@
       <w:r>
         <w:rPr>
           <w:rFonts w:ascii="Times New Roman" w:hAnsi="Times New Roman" w:cs="Times New Roman"/>
-          <w:color w:val="4472C4" w:themeColor="accent1"/>
-          <w:sz w:val="24"/>
-          <w:szCs w:val="24"/>
-        </w:rPr>
-        <w:t xml:space="preserve">Huff, M. J., Maxwell, N. P., &amp; Mitchell, A. (2022). Distinctive Sans Forgetica font does not benefit memory accuracy in the DRM paradigm. </w:t>
+          <w:sz w:val="24"/>
+          <w:szCs w:val="24"/>
+        </w:rPr>
+        <w:t>Hunt, R. R., &amp; Einstein, G. O. (1981). Relational and item-specific</w:t>
+      </w:r>
+      <w:r>
+        <w:rPr>
+          <w:rFonts w:ascii="Times New Roman" w:hAnsi="Times New Roman" w:cs="Times New Roman"/>
+          <w:sz w:val="24"/>
+          <w:szCs w:val="24"/>
+        </w:rPr>
+        <w:t xml:space="preserve"> </w:t>
+      </w:r>
+      <w:r>
+        <w:rPr>
+          <w:rFonts w:ascii="Times New Roman" w:hAnsi="Times New Roman" w:cs="Times New Roman"/>
+          <w:sz w:val="24"/>
+          <w:szCs w:val="24"/>
+        </w:rPr>
+        <w:t xml:space="preserve">information in memory. </w:t>
       </w:r>
       <w:r>
         <w:rPr>
           <w:rFonts w:ascii="Times New Roman" w:hAnsi="Times New Roman" w:cs="Times New Roman"/>
           <w:i/>
-          <w:color w:val="4472C4" w:themeColor="accent1"/>
-          <w:sz w:val="24"/>
-          <w:szCs w:val="24"/>
-        </w:rPr>
-        <w:t>Cognitive Research: Principles and Implications, 7</w:t>
-      </w:r>
-      <w:r>
-        <w:rPr>
-          <w:rFonts w:ascii="Times New Roman" w:hAnsi="Times New Roman" w:cs="Times New Roman"/>
-          <w:color w:val="4472C4" w:themeColor="accent1"/>
-          <w:sz w:val="24"/>
-          <w:szCs w:val="24"/>
-        </w:rPr>
-        <w:t>, 102.</w:t>
+          <w:iCs/>
+          <w:sz w:val="24"/>
+          <w:szCs w:val="24"/>
+        </w:rPr>
+        <w:t>Journal of Verbal Learning and Verbal Behavior, 20</w:t>
+      </w:r>
+      <w:r>
+        <w:rPr>
+          <w:rFonts w:ascii="Times New Roman" w:hAnsi="Times New Roman" w:cs="Times New Roman"/>
+          <w:sz w:val="24"/>
+          <w:szCs w:val="24"/>
+        </w:rPr>
+        <w:t>(5), 497–514.</w:t>
       </w:r>
     </w:p>
     <w:p>
@@ -32480,7 +33733,7 @@
           <w:sz w:val="24"/>
           <w:szCs w:val="24"/>
         </w:rPr>
-        <w:t>Hunt, R. R., &amp; Einstein, G. O. (1981). Relational and item-specific</w:t>
+        <w:t>Hunt, R. R., &amp; Seta, C. E. (1984). Category size effects in</w:t>
       </w:r>
       <w:r>
         <w:rPr>
@@ -32496,7 +33749,23 @@
           <w:sz w:val="24"/>
           <w:szCs w:val="24"/>
         </w:rPr>
-        <w:t xml:space="preserve">information in memory. </w:t>
+        <w:t>recall: The roles of relational and individual item information.</w:t>
+      </w:r>
+      <w:r>
+        <w:rPr>
+          <w:rFonts w:ascii="Times New Roman" w:hAnsi="Times New Roman" w:cs="Times New Roman"/>
+          <w:sz w:val="24"/>
+          <w:szCs w:val="24"/>
+        </w:rPr>
+        <w:t xml:space="preserve"> </w:t>
+      </w:r>
+      <w:r>
+        <w:rPr>
+          <w:rFonts w:ascii="Times New Roman" w:hAnsi="Times New Roman" w:cs="Times New Roman"/>
+          <w:sz w:val="24"/>
+          <w:szCs w:val="24"/>
+        </w:rPr>
+        <w:t>J</w:t>
       </w:r>
       <w:r>
         <w:rPr>
@@ -32506,15 +33775,31 @@
           <w:sz w:val="24"/>
           <w:szCs w:val="24"/>
         </w:rPr>
-        <w:t>Journal of Verbal Learning and Verbal Behavior, 20</w:t>
-      </w:r>
-      <w:r>
-        <w:rPr>
-          <w:rFonts w:ascii="Times New Roman" w:hAnsi="Times New Roman" w:cs="Times New Roman"/>
-          <w:sz w:val="24"/>
-          <w:szCs w:val="24"/>
-        </w:rPr>
-        <w:t>(5), 497–514.</w:t>
+        <w:t>ournal of Experimental Psychology: Learning, Memory, and Cognition, 10</w:t>
+      </w:r>
+      <w:r>
+        <w:rPr>
+          <w:rFonts w:ascii="Times New Roman" w:hAnsi="Times New Roman" w:cs="Times New Roman"/>
+          <w:sz w:val="24"/>
+          <w:szCs w:val="24"/>
+        </w:rPr>
+        <w:t>, 454</w:t>
+      </w:r>
+      <w:r>
+        <w:rPr>
+          <w:rFonts w:ascii="Times New Roman" w:hAnsi="Times New Roman" w:cs="Times New Roman" w:hint="eastAsia"/>
+          <w:sz w:val="24"/>
+          <w:szCs w:val="24"/>
+        </w:rPr>
+        <w:t>–</w:t>
+      </w:r>
+      <w:r>
+        <w:rPr>
+          <w:rFonts w:ascii="Times New Roman" w:hAnsi="Times New Roman" w:cs="Times New Roman"/>
+          <w:sz w:val="24"/>
+          <w:szCs w:val="24"/>
+        </w:rPr>
+        <w:t>464.</w:t>
       </w:r>
     </w:p>
     <w:p>
@@ -32533,7 +33818,25 @@
           <w:sz w:val="24"/>
           <w:szCs w:val="24"/>
         </w:rPr>
-        <w:t>Hunt, R. R., &amp; Seta, C. E. (1984). Category size effects in</w:t>
+        <w:t xml:space="preserve">Janes, J. L., Rivers, M. L., &amp; </w:t>
+      </w:r>
+      <w:proofErr w:type="spellStart"/>
+      <w:r>
+        <w:rPr>
+          <w:rFonts w:ascii="Times New Roman" w:hAnsi="Times New Roman" w:cs="Times New Roman"/>
+          <w:sz w:val="24"/>
+          <w:szCs w:val="24"/>
+        </w:rPr>
+        <w:t>Dunlosky</w:t>
+      </w:r>
+      <w:proofErr w:type="spellEnd"/>
+      <w:r>
+        <w:rPr>
+          <w:rFonts w:ascii="Times New Roman" w:hAnsi="Times New Roman" w:cs="Times New Roman"/>
+          <w:sz w:val="24"/>
+          <w:szCs w:val="24"/>
+        </w:rPr>
+        <w:t>, J. (2018). The influence of making judgments of learning</w:t>
       </w:r>
       <w:r>
         <w:rPr>
@@ -32549,23 +33852,7 @@
           <w:sz w:val="24"/>
           <w:szCs w:val="24"/>
         </w:rPr>
-        <w:t>recall: The roles of relational and individual item information.</w:t>
-      </w:r>
-      <w:r>
-        <w:rPr>
-          <w:rFonts w:ascii="Times New Roman" w:hAnsi="Times New Roman" w:cs="Times New Roman"/>
-          <w:sz w:val="24"/>
-          <w:szCs w:val="24"/>
-        </w:rPr>
-        <w:t xml:space="preserve"> </w:t>
-      </w:r>
-      <w:r>
-        <w:rPr>
-          <w:rFonts w:ascii="Times New Roman" w:hAnsi="Times New Roman" w:cs="Times New Roman"/>
-          <w:sz w:val="24"/>
-          <w:szCs w:val="24"/>
-        </w:rPr>
-        <w:t>J</w:t>
+        <w:t xml:space="preserve">on memory performance: Positive, negative, or both? </w:t>
       </w:r>
       <w:r>
         <w:rPr>
@@ -32575,31 +33862,31 @@
           <w:sz w:val="24"/>
           <w:szCs w:val="24"/>
         </w:rPr>
-        <w:t>ournal of Experimental Psychology: Learning, Memory, and Cognition, 10</w:t>
-      </w:r>
-      <w:r>
-        <w:rPr>
-          <w:rFonts w:ascii="Times New Roman" w:hAnsi="Times New Roman" w:cs="Times New Roman"/>
-          <w:sz w:val="24"/>
-          <w:szCs w:val="24"/>
-        </w:rPr>
-        <w:t>, 454</w:t>
-      </w:r>
-      <w:r>
-        <w:rPr>
-          <w:rFonts w:ascii="Times New Roman" w:hAnsi="Times New Roman" w:cs="Times New Roman" w:hint="eastAsia"/>
-          <w:sz w:val="24"/>
-          <w:szCs w:val="24"/>
-        </w:rPr>
-        <w:t>–</w:t>
-      </w:r>
-      <w:r>
-        <w:rPr>
-          <w:rFonts w:ascii="Times New Roman" w:hAnsi="Times New Roman" w:cs="Times New Roman"/>
-          <w:sz w:val="24"/>
-          <w:szCs w:val="24"/>
-        </w:rPr>
-        <w:t>464.</w:t>
+        <w:t>Psychonomic Bulletin &amp; Review, 25</w:t>
+      </w:r>
+      <w:r>
+        <w:rPr>
+          <w:rFonts w:ascii="Times New Roman" w:hAnsi="Times New Roman" w:cs="Times New Roman"/>
+          <w:sz w:val="24"/>
+          <w:szCs w:val="24"/>
+        </w:rPr>
+        <w:t>(6),</w:t>
+      </w:r>
+      <w:r>
+        <w:rPr>
+          <w:rFonts w:ascii="Times New Roman" w:hAnsi="Times New Roman" w:cs="Times New Roman"/>
+          <w:sz w:val="24"/>
+          <w:szCs w:val="24"/>
+        </w:rPr>
+        <w:t xml:space="preserve"> </w:t>
+      </w:r>
+      <w:r>
+        <w:rPr>
+          <w:rFonts w:ascii="Times New Roman" w:hAnsi="Times New Roman" w:cs="Times New Roman"/>
+          <w:sz w:val="24"/>
+          <w:szCs w:val="24"/>
+        </w:rPr>
+        <w:t>2356–2364.</w:t>
       </w:r>
     </w:p>
     <w:p>
@@ -32618,7 +33905,7 @@
           <w:sz w:val="24"/>
           <w:szCs w:val="24"/>
         </w:rPr>
-        <w:t>Janes, J. L., Rivers, M. L., &amp; Dunlosky, J. (2018). The influence of making judgments of learning</w:t>
+        <w:t>Koriat, A. (1997). Monitoring one’s own knowledge during study: A cue-utilization approach to judgments</w:t>
       </w:r>
       <w:r>
         <w:rPr>
@@ -32634,7 +33921,7 @@
           <w:sz w:val="24"/>
           <w:szCs w:val="24"/>
         </w:rPr>
-        <w:t xml:space="preserve">on memory performance: Positive, negative, or both? </w:t>
+        <w:t xml:space="preserve">of learning. </w:t>
       </w:r>
       <w:r>
         <w:rPr>
@@ -32644,31 +33931,15 @@
           <w:sz w:val="24"/>
           <w:szCs w:val="24"/>
         </w:rPr>
-        <w:t>Psychonomic Bulletin &amp; Review, 25</w:t>
-      </w:r>
-      <w:r>
-        <w:rPr>
-          <w:rFonts w:ascii="Times New Roman" w:hAnsi="Times New Roman" w:cs="Times New Roman"/>
-          <w:sz w:val="24"/>
-          <w:szCs w:val="24"/>
-        </w:rPr>
-        <w:t>(6),</w:t>
-      </w:r>
-      <w:r>
-        <w:rPr>
-          <w:rFonts w:ascii="Times New Roman" w:hAnsi="Times New Roman" w:cs="Times New Roman"/>
-          <w:sz w:val="24"/>
-          <w:szCs w:val="24"/>
-        </w:rPr>
-        <w:t xml:space="preserve"> </w:t>
-      </w:r>
-      <w:r>
-        <w:rPr>
-          <w:rFonts w:ascii="Times New Roman" w:hAnsi="Times New Roman" w:cs="Times New Roman"/>
-          <w:sz w:val="24"/>
-          <w:szCs w:val="24"/>
-        </w:rPr>
-        <w:t>2356–2364.</w:t>
+        <w:t>Journal of Experiment Psychology: General, 126</w:t>
+      </w:r>
+      <w:r>
+        <w:rPr>
+          <w:rFonts w:ascii="Times New Roman" w:hAnsi="Times New Roman" w:cs="Times New Roman"/>
+          <w:sz w:val="24"/>
+          <w:szCs w:val="24"/>
+        </w:rPr>
+        <w:t>(4), 349–370.</w:t>
       </w:r>
     </w:p>
     <w:p>
@@ -32677,51 +33948,43 @@
         <w:ind w:left="720" w:hanging="720"/>
         <w:rPr>
           <w:rFonts w:ascii="Times New Roman" w:hAnsi="Times New Roman" w:cs="Times New Roman"/>
-          <w:sz w:val="24"/>
-          <w:szCs w:val="24"/>
+          <w:kern w:val="0"/>
+          <w:sz w:val="24"/>
+          <w:szCs w:val="24"/>
+          <w14:ligatures w14:val="none"/>
         </w:rPr>
       </w:pPr>
       <w:r>
         <w:rPr>
           <w:rFonts w:ascii="Times New Roman" w:hAnsi="Times New Roman" w:cs="Times New Roman"/>
-          <w:sz w:val="24"/>
-          <w:szCs w:val="24"/>
-        </w:rPr>
-        <w:t>Koriat, A. (1997). Monitoring one’s own knowledge during study: A cue-utilization approach to judgments</w:t>
-      </w:r>
-      <w:r>
-        <w:rPr>
-          <w:rFonts w:ascii="Times New Roman" w:hAnsi="Times New Roman" w:cs="Times New Roman"/>
-          <w:sz w:val="24"/>
-          <w:szCs w:val="24"/>
-        </w:rPr>
-        <w:t xml:space="preserve"> </w:t>
-      </w:r>
-      <w:r>
-        <w:rPr>
-          <w:rFonts w:ascii="Times New Roman" w:hAnsi="Times New Roman" w:cs="Times New Roman"/>
-          <w:sz w:val="24"/>
-          <w:szCs w:val="24"/>
-        </w:rPr>
-        <w:t xml:space="preserve">of learning. </w:t>
+          <w:kern w:val="0"/>
+          <w:sz w:val="24"/>
+          <w:szCs w:val="24"/>
+          <w14:ligatures w14:val="none"/>
+        </w:rPr>
+        <w:t xml:space="preserve">Koriat, A. &amp; Bjork, R. A. (2005). Illusions of competence in monitoring one’s knowledge during study. </w:t>
       </w:r>
       <w:r>
         <w:rPr>
           <w:rFonts w:ascii="Times New Roman" w:hAnsi="Times New Roman" w:cs="Times New Roman"/>
           <w:i/>
           <w:iCs/>
-          <w:sz w:val="24"/>
-          <w:szCs w:val="24"/>
-        </w:rPr>
-        <w:t>Journal of Experiment Psychology: General, 126</w:t>
-      </w:r>
-      <w:r>
-        <w:rPr>
-          <w:rFonts w:ascii="Times New Roman" w:hAnsi="Times New Roman" w:cs="Times New Roman"/>
-          <w:sz w:val="24"/>
-          <w:szCs w:val="24"/>
-        </w:rPr>
-        <w:t>(4), 349–370.</w:t>
+          <w:kern w:val="0"/>
+          <w:sz w:val="24"/>
+          <w:szCs w:val="24"/>
+          <w14:ligatures w14:val="none"/>
+        </w:rPr>
+        <w:t>Journal of Experimental Psychology: Learning, Memory, and Cognition, 31</w:t>
+      </w:r>
+      <w:r>
+        <w:rPr>
+          <w:rFonts w:ascii="Times New Roman" w:hAnsi="Times New Roman" w:cs="Times New Roman"/>
+          <w:kern w:val="0"/>
+          <w:sz w:val="24"/>
+          <w:szCs w:val="24"/>
+          <w14:ligatures w14:val="none"/>
+        </w:rPr>
+        <w:t>(2), 187–194.</w:t>
       </w:r>
     </w:p>
     <w:p>
@@ -32730,43 +33993,51 @@
         <w:ind w:left="720" w:hanging="720"/>
         <w:rPr>
           <w:rFonts w:ascii="Times New Roman" w:hAnsi="Times New Roman" w:cs="Times New Roman"/>
-          <w:kern w:val="0"/>
-          <w:sz w:val="24"/>
-          <w:szCs w:val="24"/>
-          <w14:ligatures w14:val="none"/>
+          <w:sz w:val="24"/>
+          <w:szCs w:val="24"/>
         </w:rPr>
       </w:pPr>
       <w:r>
         <w:rPr>
           <w:rFonts w:ascii="Times New Roman" w:hAnsi="Times New Roman" w:cs="Times New Roman"/>
-          <w:kern w:val="0"/>
-          <w:sz w:val="24"/>
-          <w:szCs w:val="24"/>
-          <w14:ligatures w14:val="none"/>
-        </w:rPr>
-        <w:t xml:space="preserve">Koriat, A. &amp; Bjork, R. A. (2005). Illusions of competence in monitoring one’s knowledge during study. </w:t>
+          <w:sz w:val="24"/>
+          <w:szCs w:val="24"/>
+        </w:rPr>
+        <w:t xml:space="preserve">Koriat, A. &amp; Goldsmith, M. (1996). Monitoring and control processes in the strategic regulation of memory accuracy. </w:t>
       </w:r>
       <w:r>
         <w:rPr>
           <w:rFonts w:ascii="Times New Roman" w:hAnsi="Times New Roman" w:cs="Times New Roman"/>
           <w:i/>
           <w:iCs/>
-          <w:kern w:val="0"/>
-          <w:sz w:val="24"/>
-          <w:szCs w:val="24"/>
-          <w14:ligatures w14:val="none"/>
-        </w:rPr>
-        <w:t>Journal of Experimental Psychology: Learning, Memory, and Cognition, 31</w:t>
-      </w:r>
-      <w:r>
-        <w:rPr>
-          <w:rFonts w:ascii="Times New Roman" w:hAnsi="Times New Roman" w:cs="Times New Roman"/>
-          <w:kern w:val="0"/>
-          <w:sz w:val="24"/>
-          <w:szCs w:val="24"/>
-          <w14:ligatures w14:val="none"/>
-        </w:rPr>
-        <w:t>(2), 187–194.</w:t>
+          <w:sz w:val="24"/>
+          <w:szCs w:val="24"/>
+        </w:rPr>
+        <w:t>Psychological Review, 103</w:t>
+      </w:r>
+      <w:r>
+        <w:rPr>
+          <w:rFonts w:ascii="Times New Roman" w:hAnsi="Times New Roman" w:cs="Times New Roman"/>
+          <w:sz w:val="24"/>
+          <w:szCs w:val="24"/>
+        </w:rPr>
+        <w:t>(3), 490</w:t>
+      </w:r>
+      <w:r>
+        <w:rPr>
+          <w:rFonts w:ascii="Times New Roman" w:hAnsi="Times New Roman" w:cs="Times New Roman"/>
+          <w:sz w:val="24"/>
+          <w:szCs w:val="24"/>
+        </w:rPr>
+        <w:t>–</w:t>
+      </w:r>
+      <w:r>
+        <w:rPr>
+          <w:rFonts w:ascii="Times New Roman" w:hAnsi="Times New Roman" w:cs="Times New Roman"/>
+          <w:sz w:val="24"/>
+          <w:szCs w:val="24"/>
+        </w:rPr>
+        <w:t>517.</w:t>
       </w:r>
     </w:p>
     <w:p>
@@ -32785,7 +34056,7 @@
           <w:sz w:val="24"/>
           <w:szCs w:val="24"/>
         </w:rPr>
-        <w:t xml:space="preserve">Koriat, A. &amp; Goldsmith, M. (1996). Monitoring and control processes in the strategic regulation of memory accuracy. </w:t>
+        <w:t xml:space="preserve">Makowski, D. (2018). The </w:t>
       </w:r>
       <w:r>
         <w:rPr>
@@ -32795,31 +34066,73 @@
           <w:sz w:val="24"/>
           <w:szCs w:val="24"/>
         </w:rPr>
-        <w:t>Psychological Review, 103</w:t>
-      </w:r>
-      <w:r>
-        <w:rPr>
-          <w:rFonts w:ascii="Times New Roman" w:hAnsi="Times New Roman" w:cs="Times New Roman"/>
-          <w:sz w:val="24"/>
-          <w:szCs w:val="24"/>
-        </w:rPr>
-        <w:t>(3), 490</w:t>
-      </w:r>
-      <w:r>
-        <w:rPr>
-          <w:rFonts w:ascii="Times New Roman" w:hAnsi="Times New Roman" w:cs="Times New Roman"/>
-          <w:sz w:val="24"/>
-          <w:szCs w:val="24"/>
-        </w:rPr>
-        <w:t>–</w:t>
-      </w:r>
-      <w:r>
-        <w:rPr>
-          <w:rFonts w:ascii="Times New Roman" w:hAnsi="Times New Roman" w:cs="Times New Roman"/>
-          <w:sz w:val="24"/>
-          <w:szCs w:val="24"/>
-        </w:rPr>
-        <w:t>517.</w:t>
+        <w:t>psycho</w:t>
+      </w:r>
+      <w:r>
+        <w:rPr>
+          <w:rFonts w:ascii="Times New Roman" w:hAnsi="Times New Roman" w:cs="Times New Roman"/>
+          <w:sz w:val="24"/>
+          <w:szCs w:val="24"/>
+        </w:rPr>
+        <w:t xml:space="preserve"> package: An efficient and publishing-oriented workflow for psychological science. </w:t>
+      </w:r>
+      <w:r>
+        <w:rPr>
+          <w:rFonts w:ascii="Times New Roman" w:hAnsi="Times New Roman" w:cs="Times New Roman"/>
+          <w:i/>
+          <w:iCs/>
+          <w:sz w:val="24"/>
+          <w:szCs w:val="24"/>
+        </w:rPr>
+        <w:t xml:space="preserve">Journal of </w:t>
+      </w:r>
+      <w:proofErr w:type="gramStart"/>
+      <w:r>
+        <w:rPr>
+          <w:rFonts w:ascii="Times New Roman" w:hAnsi="Times New Roman" w:cs="Times New Roman"/>
+          <w:i/>
+          <w:iCs/>
+          <w:sz w:val="24"/>
+          <w:szCs w:val="24"/>
+        </w:rPr>
+        <w:t>Open Source</w:t>
+      </w:r>
+      <w:proofErr w:type="gramEnd"/>
+      <w:r>
+        <w:rPr>
+          <w:rFonts w:ascii="Times New Roman" w:hAnsi="Times New Roman" w:cs="Times New Roman"/>
+          <w:i/>
+          <w:iCs/>
+          <w:sz w:val="24"/>
+          <w:szCs w:val="24"/>
+        </w:rPr>
+        <w:t xml:space="preserve"> Software</w:t>
+      </w:r>
+      <w:r>
+        <w:rPr>
+          <w:rFonts w:ascii="Times New Roman" w:hAnsi="Times New Roman" w:cs="Times New Roman"/>
+          <w:sz w:val="24"/>
+          <w:szCs w:val="24"/>
+        </w:rPr>
+        <w:t xml:space="preserve">, </w:t>
+      </w:r>
+      <w:r>
+        <w:rPr>
+          <w:rFonts w:ascii="Times New Roman" w:hAnsi="Times New Roman" w:cs="Times New Roman"/>
+          <w:i/>
+          <w:iCs/>
+          <w:sz w:val="24"/>
+          <w:szCs w:val="24"/>
+        </w:rPr>
+        <w:t>3</w:t>
+      </w:r>
+      <w:r>
+        <w:rPr>
+          <w:rFonts w:ascii="Times New Roman" w:hAnsi="Times New Roman" w:cs="Times New Roman"/>
+          <w:sz w:val="24"/>
+          <w:szCs w:val="24"/>
+        </w:rPr>
+        <w:t>(22), 470.</w:t>
       </w:r>
     </w:p>
     <w:p>
@@ -32838,7 +34151,23 @@
           <w:sz w:val="24"/>
           <w:szCs w:val="24"/>
         </w:rPr>
-        <w:t xml:space="preserve">Makowski, D. (2018). The </w:t>
+        <w:t>Masson, M. E. J. (2011). A tutorial on a practical Bayesian alternative to null-hypothesis significance</w:t>
+      </w:r>
+      <w:r>
+        <w:rPr>
+          <w:rFonts w:ascii="Times New Roman" w:hAnsi="Times New Roman" w:cs="Times New Roman"/>
+          <w:sz w:val="24"/>
+          <w:szCs w:val="24"/>
+        </w:rPr>
+        <w:t xml:space="preserve"> </w:t>
+      </w:r>
+      <w:r>
+        <w:rPr>
+          <w:rFonts w:ascii="Times New Roman" w:hAnsi="Times New Roman" w:cs="Times New Roman"/>
+          <w:sz w:val="24"/>
+          <w:szCs w:val="24"/>
+        </w:rPr>
+        <w:t xml:space="preserve">testing. </w:t>
       </w:r>
       <w:r>
         <w:rPr>
@@ -32848,51 +34177,15 @@
           <w:sz w:val="24"/>
           <w:szCs w:val="24"/>
         </w:rPr>
-        <w:t>psycho</w:t>
-      </w:r>
-      <w:r>
-        <w:rPr>
-          <w:rFonts w:ascii="Times New Roman" w:hAnsi="Times New Roman" w:cs="Times New Roman"/>
-          <w:sz w:val="24"/>
-          <w:szCs w:val="24"/>
-        </w:rPr>
-        <w:t xml:space="preserve"> package: An efficient and publishing-oriented workflow for psychological science. </w:t>
-      </w:r>
-      <w:r>
-        <w:rPr>
-          <w:rFonts w:ascii="Times New Roman" w:hAnsi="Times New Roman" w:cs="Times New Roman"/>
-          <w:i/>
-          <w:iCs/>
-          <w:sz w:val="24"/>
-          <w:szCs w:val="24"/>
-        </w:rPr>
-        <w:t>Journal of Open Source Software</w:t>
-      </w:r>
-      <w:r>
-        <w:rPr>
-          <w:rFonts w:ascii="Times New Roman" w:hAnsi="Times New Roman" w:cs="Times New Roman"/>
-          <w:sz w:val="24"/>
-          <w:szCs w:val="24"/>
-        </w:rPr>
-        <w:t xml:space="preserve">, </w:t>
-      </w:r>
-      <w:r>
-        <w:rPr>
-          <w:rFonts w:ascii="Times New Roman" w:hAnsi="Times New Roman" w:cs="Times New Roman"/>
-          <w:i/>
-          <w:iCs/>
-          <w:sz w:val="24"/>
-          <w:szCs w:val="24"/>
-        </w:rPr>
-        <w:t>3</w:t>
-      </w:r>
-      <w:r>
-        <w:rPr>
-          <w:rFonts w:ascii="Times New Roman" w:hAnsi="Times New Roman" w:cs="Times New Roman"/>
-          <w:sz w:val="24"/>
-          <w:szCs w:val="24"/>
-        </w:rPr>
-        <w:t>(22), 470.</w:t>
+        <w:t>Behavior Research Methods, 43</w:t>
+      </w:r>
+      <w:r>
+        <w:rPr>
+          <w:rFonts w:ascii="Times New Roman" w:hAnsi="Times New Roman" w:cs="Times New Roman"/>
+          <w:sz w:val="24"/>
+          <w:szCs w:val="24"/>
+        </w:rPr>
+        <w:t>, 679–690.</w:t>
       </w:r>
     </w:p>
     <w:p>
@@ -32912,59 +34205,6 @@
           <w:szCs w:val="24"/>
         </w:rPr>
         <w:lastRenderedPageBreak/>
-        <w:t>Masson, M. E. J. (2011). A tutorial on a practical Bayesian alternative to null-hypothesis significance</w:t>
-      </w:r>
-      <w:r>
-        <w:rPr>
-          <w:rFonts w:ascii="Times New Roman" w:hAnsi="Times New Roman" w:cs="Times New Roman"/>
-          <w:sz w:val="24"/>
-          <w:szCs w:val="24"/>
-        </w:rPr>
-        <w:t xml:space="preserve"> </w:t>
-      </w:r>
-      <w:r>
-        <w:rPr>
-          <w:rFonts w:ascii="Times New Roman" w:hAnsi="Times New Roman" w:cs="Times New Roman"/>
-          <w:sz w:val="24"/>
-          <w:szCs w:val="24"/>
-        </w:rPr>
-        <w:t xml:space="preserve">testing. </w:t>
-      </w:r>
-      <w:r>
-        <w:rPr>
-          <w:rFonts w:ascii="Times New Roman" w:hAnsi="Times New Roman" w:cs="Times New Roman"/>
-          <w:i/>
-          <w:iCs/>
-          <w:sz w:val="24"/>
-          <w:szCs w:val="24"/>
-        </w:rPr>
-        <w:t>Behavior Research Methods, 43</w:t>
-      </w:r>
-      <w:r>
-        <w:rPr>
-          <w:rFonts w:ascii="Times New Roman" w:hAnsi="Times New Roman" w:cs="Times New Roman"/>
-          <w:sz w:val="24"/>
-          <w:szCs w:val="24"/>
-        </w:rPr>
-        <w:t>, 679–690.</w:t>
-      </w:r>
-    </w:p>
-    <w:p>
-      <w:pPr>
-        <w:spacing w:after="0" w:line="480" w:lineRule="auto"/>
-        <w:ind w:left="720" w:hanging="720"/>
-        <w:rPr>
-          <w:rFonts w:ascii="Times New Roman" w:hAnsi="Times New Roman" w:cs="Times New Roman"/>
-          <w:sz w:val="24"/>
-          <w:szCs w:val="24"/>
-        </w:rPr>
-      </w:pPr>
-      <w:r>
-        <w:rPr>
-          <w:rFonts w:ascii="Times New Roman" w:hAnsi="Times New Roman" w:cs="Times New Roman"/>
-          <w:sz w:val="24"/>
-          <w:szCs w:val="24"/>
-        </w:rPr>
         <w:t xml:space="preserve">Maxwell, N. P. &amp; Huff, M. J. (2022). Reactivity from judgments of learning is not only due to memory forecasting: Evidence from associative memory and frequency judgments. </w:t>
       </w:r>
       <w:r>
@@ -33200,6 +34440,7 @@
         </w:rPr>
         <w:t xml:space="preserve">Maxwell, N. P., Huff, M. J., &amp; Buchanan, E. M. (2022). The </w:t>
       </w:r>
+      <w:proofErr w:type="spellStart"/>
       <w:r>
         <w:rPr>
           <w:rFonts w:ascii="Times New Roman" w:hAnsi="Times New Roman" w:cs="Times New Roman"/>
@@ -33208,7 +34449,18 @@
           <w:sz w:val="24"/>
           <w:szCs w:val="24"/>
         </w:rPr>
-        <w:t xml:space="preserve">lrd </w:t>
+        <w:t>lrd</w:t>
+      </w:r>
+      <w:proofErr w:type="spellEnd"/>
+      <w:r>
+        <w:rPr>
+          <w:rFonts w:ascii="Times New Roman" w:hAnsi="Times New Roman" w:cs="Times New Roman"/>
+          <w:i/>
+          <w:iCs/>
+          <w:sz w:val="24"/>
+          <w:szCs w:val="24"/>
+        </w:rPr>
+        <w:t xml:space="preserve"> </w:t>
       </w:r>
       <w:r>
         <w:rPr>
@@ -33271,7 +34523,25 @@
           <w:sz w:val="24"/>
           <w:szCs w:val="24"/>
         </w:rPr>
-        <w:t xml:space="preserve">McCabe, D. P., Presmanes, A. G., Robertson, C. L., &amp; Smith, A. D. (2004). Item-specific processing reduces false memories. </w:t>
+        <w:t xml:space="preserve">McCabe, D. P., </w:t>
+      </w:r>
+      <w:proofErr w:type="spellStart"/>
+      <w:r>
+        <w:rPr>
+          <w:rFonts w:ascii="Times New Roman" w:hAnsi="Times New Roman" w:cs="Times New Roman"/>
+          <w:sz w:val="24"/>
+          <w:szCs w:val="24"/>
+        </w:rPr>
+        <w:t>Presmanes</w:t>
+      </w:r>
+      <w:proofErr w:type="spellEnd"/>
+      <w:r>
+        <w:rPr>
+          <w:rFonts w:ascii="Times New Roman" w:hAnsi="Times New Roman" w:cs="Times New Roman"/>
+          <w:sz w:val="24"/>
+          <w:szCs w:val="24"/>
+        </w:rPr>
+        <w:t xml:space="preserve">, A. G., Robertson, C. L., &amp; Smith, A. D. (2004). Item-specific processing reduces false memories. </w:t>
       </w:r>
       <w:r>
         <w:rPr>
@@ -33415,7 +34685,6 @@
           <w:sz w:val="24"/>
           <w:szCs w:val="24"/>
         </w:rPr>
-        <w:lastRenderedPageBreak/>
         <w:t xml:space="preserve">Myers, S. J., Rhodes, M. G., &amp; Hausman, H. E. (2020). Judgments of learning (JOLs) selectively improve memory depending on the type of test. </w:t>
       </w:r>
       <w:r>
@@ -33453,6 +34722,7 @@
           <w:sz w:val="24"/>
           <w:szCs w:val="24"/>
         </w:rPr>
+        <w:lastRenderedPageBreak/>
         <w:t>Nelson, D. L., McEvoy, C. L., &amp; Schreiber, T. A. (2004). The University of South Florida free association,</w:t>
       </w:r>
       <w:r>
@@ -33577,7 +34847,25 @@
           <w:sz w:val="24"/>
           <w:szCs w:val="24"/>
         </w:rPr>
-        <w:t xml:space="preserve">Rawson, K. A. &amp; Zamary, A. (2019). Why is free recall practice more effective than recognition practice for enhancing memory? Evaluating the relational processing hypothesis. </w:t>
+        <w:t xml:space="preserve">Rawson, K. A. &amp; </w:t>
+      </w:r>
+      <w:proofErr w:type="spellStart"/>
+      <w:r>
+        <w:rPr>
+          <w:rFonts w:ascii="Times New Roman" w:hAnsi="Times New Roman" w:cs="Times New Roman"/>
+          <w:sz w:val="24"/>
+          <w:szCs w:val="24"/>
+        </w:rPr>
+        <w:t>Zamary</w:t>
+      </w:r>
+      <w:proofErr w:type="spellEnd"/>
+      <w:r>
+        <w:rPr>
+          <w:rFonts w:ascii="Times New Roman" w:hAnsi="Times New Roman" w:cs="Times New Roman"/>
+          <w:sz w:val="24"/>
+          <w:szCs w:val="24"/>
+        </w:rPr>
+        <w:t xml:space="preserve">, A. (2019). Why is free recall practice more effective than recognition practice for enhancing memory? Evaluating the relational processing hypothesis. </w:t>
       </w:r>
       <w:r>
         <w:rPr>
@@ -33640,7 +34928,25 @@
           <w:sz w:val="24"/>
           <w:szCs w:val="24"/>
         </w:rPr>
-        <w:t xml:space="preserve">Rhodes, M. G. (2016). Judgments of learning. In J. Dunlosky &amp; S. K. Tauber (Eds.), </w:t>
+        <w:t xml:space="preserve">Rhodes, M. G. (2016). Judgments of learning. In J. </w:t>
+      </w:r>
+      <w:proofErr w:type="spellStart"/>
+      <w:r>
+        <w:rPr>
+          <w:rFonts w:ascii="Times New Roman" w:hAnsi="Times New Roman" w:cs="Times New Roman"/>
+          <w:sz w:val="24"/>
+          <w:szCs w:val="24"/>
+        </w:rPr>
+        <w:t>Dunlosky</w:t>
+      </w:r>
+      <w:proofErr w:type="spellEnd"/>
+      <w:r>
+        <w:rPr>
+          <w:rFonts w:ascii="Times New Roman" w:hAnsi="Times New Roman" w:cs="Times New Roman"/>
+          <w:sz w:val="24"/>
+          <w:szCs w:val="24"/>
+        </w:rPr>
+        <w:t xml:space="preserve"> &amp; S. K. Tauber (Eds.), </w:t>
       </w:r>
       <w:r>
         <w:rPr>
@@ -33730,7 +35036,25 @@
           <w:sz w:val="24"/>
           <w:szCs w:val="24"/>
         </w:rPr>
-        <w:t xml:space="preserve">Rivers, M. L., Dunlosky, J., Janes, J. L., Witherby, A. E., &amp; Tauber, S. K. (2023). Judgments of learning enhance recall for category-cued but not letter-cued items. </w:t>
+        <w:t xml:space="preserve">Rivers, M. L., </w:t>
+      </w:r>
+      <w:proofErr w:type="spellStart"/>
+      <w:r>
+        <w:rPr>
+          <w:rFonts w:ascii="Times New Roman" w:hAnsi="Times New Roman" w:cs="Times New Roman"/>
+          <w:sz w:val="24"/>
+          <w:szCs w:val="24"/>
+        </w:rPr>
+        <w:t>Dunlosky</w:t>
+      </w:r>
+      <w:proofErr w:type="spellEnd"/>
+      <w:r>
+        <w:rPr>
+          <w:rFonts w:ascii="Times New Roman" w:hAnsi="Times New Roman" w:cs="Times New Roman"/>
+          <w:sz w:val="24"/>
+          <w:szCs w:val="24"/>
+        </w:rPr>
+        <w:t xml:space="preserve">, J., Janes, J. L., Witherby, A. E., &amp; Tauber, S. K. (2023). Judgments of learning enhance recall for category-cued but not letter-cued items. </w:t>
       </w:r>
       <w:r>
         <w:rPr>
@@ -33783,7 +35107,43 @@
           <w:sz w:val="24"/>
           <w:szCs w:val="24"/>
         </w:rPr>
-        <w:t xml:space="preserve">Roediger, H. L. III, Balota, D. A., &amp; Watson, J. M. (2001). Spreading activation and arousal of false memories. In H. L. Roediger III, J. S. Nairne, I. Neath, &amp; A. M. Surprenant (Eds.), </w:t>
+        <w:t xml:space="preserve">Roediger, H. L. III, </w:t>
+      </w:r>
+      <w:proofErr w:type="spellStart"/>
+      <w:r>
+        <w:rPr>
+          <w:rFonts w:ascii="Times New Roman" w:hAnsi="Times New Roman" w:cs="Times New Roman"/>
+          <w:sz w:val="24"/>
+          <w:szCs w:val="24"/>
+        </w:rPr>
+        <w:t>Balota</w:t>
+      </w:r>
+      <w:proofErr w:type="spellEnd"/>
+      <w:r>
+        <w:rPr>
+          <w:rFonts w:ascii="Times New Roman" w:hAnsi="Times New Roman" w:cs="Times New Roman"/>
+          <w:sz w:val="24"/>
+          <w:szCs w:val="24"/>
+        </w:rPr>
+        <w:t xml:space="preserve">, D. A., &amp; Watson, J. M. (2001). Spreading activation and arousal of false memories. In H. L. Roediger III, J. S. </w:t>
+      </w:r>
+      <w:proofErr w:type="spellStart"/>
+      <w:r>
+        <w:rPr>
+          <w:rFonts w:ascii="Times New Roman" w:hAnsi="Times New Roman" w:cs="Times New Roman"/>
+          <w:sz w:val="24"/>
+          <w:szCs w:val="24"/>
+        </w:rPr>
+        <w:t>Nairne</w:t>
+      </w:r>
+      <w:proofErr w:type="spellEnd"/>
+      <w:r>
+        <w:rPr>
+          <w:rFonts w:ascii="Times New Roman" w:hAnsi="Times New Roman" w:cs="Times New Roman"/>
+          <w:sz w:val="24"/>
+          <w:szCs w:val="24"/>
+        </w:rPr>
+        <w:t xml:space="preserve">, I. Neath, &amp; A. M. Surprenant (Eds.), </w:t>
       </w:r>
       <w:r>
         <w:rPr>
@@ -33820,7 +35180,6 @@
           <w:sz w:val="24"/>
           <w:szCs w:val="24"/>
         </w:rPr>
-        <w:lastRenderedPageBreak/>
         <w:t>Roediger, H. L., &amp; McDermott, K. B. (1995). Creating false memories: Remembering words not presented lists. J</w:t>
       </w:r>
       <w:r>
@@ -33874,6 +35233,7 @@
           <w:sz w:val="24"/>
           <w:szCs w:val="24"/>
         </w:rPr>
+        <w:lastRenderedPageBreak/>
         <w:t xml:space="preserve">Roediger, H. L., Watson, J. M., McDermott, K. B., &amp; Gallo, D. A. (2001). Factors that determine false recall: A multiple regression analysis. </w:t>
       </w:r>
       <w:r>
@@ -33927,7 +35287,25 @@
           <w:sz w:val="24"/>
           <w:szCs w:val="24"/>
         </w:rPr>
-        <w:t>Schäfer, F. &amp; Undorf, M. (</w:t>
+        <w:t xml:space="preserve">Schäfer, F. &amp; </w:t>
+      </w:r>
+      <w:proofErr w:type="spellStart"/>
+      <w:r>
+        <w:rPr>
+          <w:rFonts w:ascii="Times New Roman" w:hAnsi="Times New Roman" w:cs="Times New Roman"/>
+          <w:sz w:val="24"/>
+          <w:szCs w:val="24"/>
+        </w:rPr>
+        <w:t>Undorf</w:t>
+      </w:r>
+      <w:proofErr w:type="spellEnd"/>
+      <w:r>
+        <w:rPr>
+          <w:rFonts w:ascii="Times New Roman" w:hAnsi="Times New Roman" w:cs="Times New Roman"/>
+          <w:sz w:val="24"/>
+          <w:szCs w:val="24"/>
+        </w:rPr>
+        <w:t>, M. (</w:t>
       </w:r>
       <w:r>
         <w:rPr>
@@ -33971,17 +35349,29 @@
           <w:sz w:val="24"/>
           <w:szCs w:val="24"/>
         </w:rPr>
-        <w:t>(1), 113-123.</w:t>
-      </w:r>
+        <w:t>(1), 113-</w:t>
+      </w:r>
+      <w:proofErr w:type="gramStart"/>
       <w:r>
         <w:rPr>
           <w:rStyle w:val="Emphasis"/>
           <w:rFonts w:ascii="Times New Roman" w:hAnsi="Times New Roman" w:cs="Times New Roman"/>
+          <w:i w:val="0"/>
+          <w:sz w:val="24"/>
+          <w:szCs w:val="24"/>
+        </w:rPr>
+        <w:t>123.</w:t>
+      </w:r>
+      <w:r>
+        <w:rPr>
+          <w:rStyle w:val="Emphasis"/>
+          <w:rFonts w:ascii="Times New Roman" w:hAnsi="Times New Roman" w:cs="Times New Roman"/>
           <w:sz w:val="24"/>
           <w:szCs w:val="24"/>
         </w:rPr>
         <w:t>.</w:t>
       </w:r>
+      <w:proofErr w:type="gramEnd"/>
     </w:p>
     <w:p>
       <w:pPr>
@@ -34031,13 +35421,23 @@
           <w:szCs w:val="24"/>
         </w:rPr>
       </w:pPr>
+      <w:proofErr w:type="spellStart"/>
       <w:r>
         <w:rPr>
           <w:rFonts w:ascii="Times New Roman" w:eastAsia="Calibri" w:hAnsi="Times New Roman" w:cs="Times New Roman"/>
           <w:sz w:val="24"/>
           <w:szCs w:val="24"/>
         </w:rPr>
-        <w:t xml:space="preserve">Senkova, O., &amp; Otani, H. (2021). Making judgments of learning enhances memory by inducing item-specific processing. </w:t>
+        <w:t>Senkova</w:t>
+      </w:r>
+      <w:proofErr w:type="spellEnd"/>
+      <w:r>
+        <w:rPr>
+          <w:rFonts w:ascii="Times New Roman" w:eastAsia="Calibri" w:hAnsi="Times New Roman" w:cs="Times New Roman"/>
+          <w:sz w:val="24"/>
+          <w:szCs w:val="24"/>
+        </w:rPr>
+        <w:t xml:space="preserve">, O., &amp; Otani, H. (2021). Making judgments of learning enhances memory by inducing item-specific processing. </w:t>
       </w:r>
       <w:r>
         <w:rPr>
@@ -34074,7 +35474,25 @@
           <w:sz w:val="24"/>
           <w:szCs w:val="24"/>
         </w:rPr>
-        <w:t>Soderstrom, N. C., Clark, C. T., Halamish, V., &amp; Bjork, E. L. (2015). Judgments of learning as memory</w:t>
+        <w:t xml:space="preserve">Soderstrom, N. C., Clark, C. T., </w:t>
+      </w:r>
+      <w:proofErr w:type="spellStart"/>
+      <w:r>
+        <w:rPr>
+          <w:rFonts w:ascii="Times New Roman" w:hAnsi="Times New Roman" w:cs="Times New Roman"/>
+          <w:sz w:val="24"/>
+          <w:szCs w:val="24"/>
+        </w:rPr>
+        <w:t>Halamish</w:t>
+      </w:r>
+      <w:proofErr w:type="spellEnd"/>
+      <w:r>
+        <w:rPr>
+          <w:rFonts w:ascii="Times New Roman" w:hAnsi="Times New Roman" w:cs="Times New Roman"/>
+          <w:sz w:val="24"/>
+          <w:szCs w:val="24"/>
+        </w:rPr>
+        <w:t>, V., &amp; Bjork, E. L. (2015). Judgments of learning as memory</w:t>
       </w:r>
       <w:r>
         <w:rPr>
@@ -34162,14 +35580,45 @@
           <w:szCs w:val="24"/>
         </w:rPr>
       </w:pPr>
-      <w:r>
-        <w:rPr>
-          <w:rFonts w:ascii="Times New Roman" w:hAnsi="Times New Roman" w:cs="Times New Roman"/>
-          <w:color w:val="4472C4" w:themeColor="accent1"/>
-          <w:sz w:val="24"/>
-          <w:szCs w:val="24"/>
-        </w:rPr>
-        <w:t xml:space="preserve">Undorf, M., Schäfer, F., &amp; Halamish, V. (2024). Making judgments of learning either enhances or impairs memory: Evidence from 17 experiments with related and unrelated word pairs. </w:t>
+      <w:proofErr w:type="spellStart"/>
+      <w:r>
+        <w:rPr>
+          <w:rFonts w:ascii="Times New Roman" w:hAnsi="Times New Roman" w:cs="Times New Roman"/>
+          <w:color w:val="4472C4" w:themeColor="accent1"/>
+          <w:sz w:val="24"/>
+          <w:szCs w:val="24"/>
+        </w:rPr>
+        <w:t>Undorf</w:t>
+      </w:r>
+      <w:proofErr w:type="spellEnd"/>
+      <w:r>
+        <w:rPr>
+          <w:rFonts w:ascii="Times New Roman" w:hAnsi="Times New Roman" w:cs="Times New Roman"/>
+          <w:color w:val="4472C4" w:themeColor="accent1"/>
+          <w:sz w:val="24"/>
+          <w:szCs w:val="24"/>
+        </w:rPr>
+        <w:t xml:space="preserve">, M., Schäfer, F., &amp; </w:t>
+      </w:r>
+      <w:proofErr w:type="spellStart"/>
+      <w:r>
+        <w:rPr>
+          <w:rFonts w:ascii="Times New Roman" w:hAnsi="Times New Roman" w:cs="Times New Roman"/>
+          <w:color w:val="4472C4" w:themeColor="accent1"/>
+          <w:sz w:val="24"/>
+          <w:szCs w:val="24"/>
+        </w:rPr>
+        <w:t>Halamish</w:t>
+      </w:r>
+      <w:proofErr w:type="spellEnd"/>
+      <w:r>
+        <w:rPr>
+          <w:rFonts w:ascii="Times New Roman" w:hAnsi="Times New Roman" w:cs="Times New Roman"/>
+          <w:color w:val="4472C4" w:themeColor="accent1"/>
+          <w:sz w:val="24"/>
+          <w:szCs w:val="24"/>
+        </w:rPr>
+        <w:t xml:space="preserve">, V. (2024). Making judgments of learning either enhances or impairs memory: Evidence from 17 experiments with related and unrelated word pairs. </w:t>
       </w:r>
       <w:r>
         <w:rPr>
@@ -34208,8 +35657,43 @@
           <w:sz w:val="24"/>
           <w:szCs w:val="24"/>
         </w:rPr>
-        <w:lastRenderedPageBreak/>
-        <w:t xml:space="preserve">Van Overschelde, J. P., Rawson, K. A., &amp; Dunloskey, J. Category Norms: An updated and expanded version of the Battig and Montague (1969) norms. </w:t>
+        <w:t xml:space="preserve">Van </w:t>
+      </w:r>
+      <w:proofErr w:type="spellStart"/>
+      <w:r>
+        <w:rPr>
+          <w:rFonts w:ascii="Times New Roman" w:hAnsi="Times New Roman" w:cs="Times New Roman"/>
+          <w:sz w:val="24"/>
+          <w:szCs w:val="24"/>
+        </w:rPr>
+        <w:t>Overschelde</w:t>
+      </w:r>
+      <w:proofErr w:type="spellEnd"/>
+      <w:r>
+        <w:rPr>
+          <w:rFonts w:ascii="Times New Roman" w:hAnsi="Times New Roman" w:cs="Times New Roman"/>
+          <w:sz w:val="24"/>
+          <w:szCs w:val="24"/>
+        </w:rPr>
+        <w:t xml:space="preserve">, J. P., Rawson, K. A., &amp; </w:t>
+      </w:r>
+      <w:proofErr w:type="spellStart"/>
+      <w:r>
+        <w:rPr>
+          <w:rFonts w:ascii="Times New Roman" w:hAnsi="Times New Roman" w:cs="Times New Roman"/>
+          <w:sz w:val="24"/>
+          <w:szCs w:val="24"/>
+        </w:rPr>
+        <w:t>Dunloskey</w:t>
+      </w:r>
+      <w:proofErr w:type="spellEnd"/>
+      <w:r>
+        <w:rPr>
+          <w:rFonts w:ascii="Times New Roman" w:hAnsi="Times New Roman" w:cs="Times New Roman"/>
+          <w:sz w:val="24"/>
+          <w:szCs w:val="24"/>
+        </w:rPr>
+        <w:t xml:space="preserve">, J. Category Norms: An updated and expanded version of the Battig and Montague (1969) norms. </w:t>
       </w:r>
       <w:r>
         <w:rPr>
@@ -34240,13 +35724,23 @@
           <w:szCs w:val="24"/>
         </w:rPr>
       </w:pPr>
+      <w:proofErr w:type="spellStart"/>
       <w:r>
         <w:rPr>
           <w:rFonts w:ascii="Times New Roman" w:hAnsi="Times New Roman"/>
           <w:sz w:val="24"/>
           <w:szCs w:val="24"/>
         </w:rPr>
-        <w:t xml:space="preserve">Wagenmakers, E. (2007). A practical solution to the pervasive problems of </w:t>
+        <w:t>Wagenmakers</w:t>
+      </w:r>
+      <w:proofErr w:type="spellEnd"/>
+      <w:r>
+        <w:rPr>
+          <w:rFonts w:ascii="Times New Roman" w:hAnsi="Times New Roman"/>
+          <w:sz w:val="24"/>
+          <w:szCs w:val="24"/>
+        </w:rPr>
+        <w:t xml:space="preserve">, E. (2007). A practical solution to the pervasive problems of </w:t>
       </w:r>
       <w:r>
         <w:rPr>
@@ -34295,13 +35789,24 @@
           <w:szCs w:val="24"/>
         </w:rPr>
       </w:pPr>
-      <w:r>
-        <w:rPr>
-          <w:rFonts w:ascii="Times New Roman" w:hAnsi="Times New Roman" w:cs="Times New Roman"/>
-          <w:sz w:val="24"/>
-          <w:szCs w:val="24"/>
-        </w:rPr>
-        <w:t xml:space="preserve">Yonelinas, A. P. (2002). The nature of recollection and familiarity: A review of 30 years of research. </w:t>
+      <w:proofErr w:type="spellStart"/>
+      <w:r>
+        <w:rPr>
+          <w:rFonts w:ascii="Times New Roman" w:hAnsi="Times New Roman" w:cs="Times New Roman"/>
+          <w:sz w:val="24"/>
+          <w:szCs w:val="24"/>
+        </w:rPr>
+        <w:lastRenderedPageBreak/>
+        <w:t>Yonelinas</w:t>
+      </w:r>
+      <w:proofErr w:type="spellEnd"/>
+      <w:r>
+        <w:rPr>
+          <w:rFonts w:ascii="Times New Roman" w:hAnsi="Times New Roman" w:cs="Times New Roman"/>
+          <w:sz w:val="24"/>
+          <w:szCs w:val="24"/>
+        </w:rPr>
+        <w:t xml:space="preserve">, A. P. (2002). The nature of recollection and familiarity: A review of 30 years of research. </w:t>
       </w:r>
       <w:r>
         <w:rPr>
@@ -34354,7 +35859,25 @@
           <w:sz w:val="24"/>
           <w:szCs w:val="24"/>
         </w:rPr>
-        <w:t xml:space="preserve">Zhao, W., Li, J., Shanks, D. R., Li, B., Hu, X., Yang, C., &amp; Luo, L. (2023). Metamemory judgments have dissociable reactivity effects on item and interitem relational memory. </w:t>
+        <w:t xml:space="preserve">Zhao, W., Li, J., Shanks, D. R., Li, B., Hu, X., Yang, C., &amp; Luo, L. (2023). Metamemory judgments have dissociable reactivity effects on </w:t>
+      </w:r>
+      <w:proofErr w:type="gramStart"/>
+      <w:r>
+        <w:rPr>
+          <w:rFonts w:ascii="Times New Roman" w:hAnsi="Times New Roman"/>
+          <w:sz w:val="24"/>
+          <w:szCs w:val="24"/>
+        </w:rPr>
+        <w:t>item</w:t>
+      </w:r>
+      <w:proofErr w:type="gramEnd"/>
+      <w:r>
+        <w:rPr>
+          <w:rFonts w:ascii="Times New Roman" w:hAnsi="Times New Roman"/>
+          <w:sz w:val="24"/>
+          <w:szCs w:val="24"/>
+        </w:rPr>
+        <w:t xml:space="preserve"> and interitem relational memory. </w:t>
       </w:r>
       <w:r>
         <w:rPr>
@@ -34393,7 +35916,27 @@
           <w:sz w:val="24"/>
           <w:szCs w:val="24"/>
         </w:rPr>
-        <w:t xml:space="preserve">Zheng, J., Baike, L., Zhao, W., Su, N., Fan, T., Yin, Y., Hu, Y., Hu, X., Yang, C., &amp; Luo, L. (2024). Soliciting judgments of learning reactivity facilitates both recollection- and familiarity- based recognition memory. </w:t>
+        <w:t xml:space="preserve">Zheng, J., </w:t>
+      </w:r>
+      <w:proofErr w:type="spellStart"/>
+      <w:r>
+        <w:rPr>
+          <w:rFonts w:ascii="Times New Roman" w:hAnsi="Times New Roman"/>
+          <w:color w:val="4472C4" w:themeColor="accent1"/>
+          <w:sz w:val="24"/>
+          <w:szCs w:val="24"/>
+        </w:rPr>
+        <w:t>Baike</w:t>
+      </w:r>
+      <w:proofErr w:type="spellEnd"/>
+      <w:r>
+        <w:rPr>
+          <w:rFonts w:ascii="Times New Roman" w:hAnsi="Times New Roman"/>
+          <w:color w:val="4472C4" w:themeColor="accent1"/>
+          <w:sz w:val="24"/>
+          <w:szCs w:val="24"/>
+        </w:rPr>
+        <w:t xml:space="preserve">, L., Zhao, W., Su, N., Fan, T., Yin, Y., Hu, Y., Hu, X., Yang, C., &amp; Luo, L. (2024). Soliciting judgments of learning reactivity facilitates both recollection- and familiarity- based recognition memory. </w:t>
       </w:r>
       <w:r>
         <w:rPr>
@@ -43143,8 +44686,19 @@
           <w:sz w:val="24"/>
           <w:szCs w:val="24"/>
         </w:rPr>
-        <w:t>False alarms were collapsed</w:t>
-      </w:r>
+        <w:t xml:space="preserve">False alarms </w:t>
+      </w:r>
+      <w:proofErr w:type="gramStart"/>
+      <w:r>
+        <w:rPr>
+          <w:rFonts w:ascii="Times New Roman" w:hAnsi="Times New Roman" w:cs="Times New Roman"/>
+          <w:color w:val="4472C4" w:themeColor="accent1"/>
+          <w:sz w:val="24"/>
+          <w:szCs w:val="24"/>
+        </w:rPr>
+        <w:t>were collapsed</w:t>
+      </w:r>
+      <w:proofErr w:type="gramEnd"/>
       <w:r>
         <w:rPr>
           <w:rFonts w:ascii="Times New Roman" w:hAnsi="Times New Roman" w:cs="Times New Roman"/>
@@ -43343,7 +44897,21 @@
           <w:rFonts w:ascii="Times New Roman" w:hAnsi="Times New Roman" w:cs="Times New Roman"/>
           <w:color w:val="4472C4" w:themeColor="accent1"/>
         </w:rPr>
-        <w:t xml:space="preserve"> were computed for all list items rather than separately for list types.</w:t>
+        <w:t xml:space="preserve"> were computed for all list items rather than separately for </w:t>
+      </w:r>
+      <w:r>
+        <w:rPr>
+          <w:rFonts w:ascii="Times New Roman" w:hAnsi="Times New Roman" w:cs="Times New Roman"/>
+          <w:color w:val="4472C4" w:themeColor="accent1"/>
+        </w:rPr>
+        <w:t xml:space="preserve">each </w:t>
+      </w:r>
+      <w:r>
+        <w:rPr>
+          <w:rFonts w:ascii="Times New Roman" w:hAnsi="Times New Roman" w:cs="Times New Roman"/>
+          <w:color w:val="4472C4" w:themeColor="accent1"/>
+        </w:rPr>
+        <w:t>list type.</w:t>
       </w:r>
     </w:p>
   </w:footnote>

</xml_diff>